<commit_message>
docu adaptions V1006 JoKi Automation
</commit_message>
<xml_diff>
--- a/docu/ReleaseNotes.docx
+++ b/docu/ReleaseNotes.docx
@@ -1,6 +1,6 @@
 
 <file path=word/document.xml><?xml version="1.0" encoding="utf-8"?>
-<w:document xmlns:wpc="http://schemas.microsoft.com/office/word/2010/wordprocessingCanvas" xmlns:cx="http://schemas.microsoft.com/office/drawing/2014/chartex" xmlns:cx1="http://schemas.microsoft.com/office/drawing/2015/9/8/chartex" xmlns:cx2="http://schemas.microsoft.com/office/drawing/2015/10/21/chartex" xmlns:cx3="http://schemas.microsoft.com/office/drawing/2016/5/9/chartex" xmlns:cx4="http://schemas.microsoft.com/office/drawing/2016/5/10/chartex" xmlns:cx5="http://schemas.microsoft.com/office/drawing/2016/5/11/chartex" xmlns:cx6="http://schemas.microsoft.com/office/drawing/2016/5/12/chartex" xmlns:cx7="http://schemas.microsoft.com/office/drawing/2016/5/13/chartex" xmlns:cx8="http://schemas.microsoft.com/office/drawing/2016/5/14/chartex" xmlns:mc="http://schemas.openxmlformats.org/markup-compatibility/2006" xmlns:aink="http://schemas.microsoft.com/office/drawing/2016/ink" xmlns:am3d="http://schemas.microsoft.com/office/drawing/2017/model3d" xmlns:o="urn:schemas-microsoft-com:office:office" xmlns:r="http://schemas.openxmlformats.org/officeDocument/2006/relationships" xmlns:m="http://schemas.openxmlformats.org/officeDocument/2006/math" xmlns:v="urn:schemas-microsoft-com:vml" xmlns:wp14="http://schemas.microsoft.com/office/word/2010/wordprocessingDrawing" xmlns:wp="http://schemas.openxmlformats.org/drawingml/2006/wordprocessingDrawing" xmlns:w10="urn:schemas-microsoft-com:office:word" xmlns:w="http://schemas.openxmlformats.org/wordprocessingml/2006/main" xmlns:w14="http://schemas.microsoft.com/office/word/2010/wordml" xmlns:w15="http://schemas.microsoft.com/office/word/2012/wordml" xmlns:w16cex="http://schemas.microsoft.com/office/word/2018/wordml/cex" xmlns:w16cid="http://schemas.microsoft.com/office/word/2016/wordml/cid" xmlns:w16="http://schemas.microsoft.com/office/word/2018/wordml" xmlns:w16se="http://schemas.microsoft.com/office/word/2015/wordml/symex" xmlns:wpg="http://schemas.microsoft.com/office/word/2010/wordprocessingGroup" xmlns:wpi="http://schemas.microsoft.com/office/word/2010/wordprocessingInk" xmlns:wne="http://schemas.microsoft.com/office/word/2006/wordml" xmlns:wps="http://schemas.microsoft.com/office/word/2010/wordprocessingShape" mc:Ignorable="w14 w15 w16se w16cid w16 w16cex wp14">
+<w:document xmlns:wpc="http://schemas.microsoft.com/office/word/2010/wordprocessingCanvas" xmlns:cx="http://schemas.microsoft.com/office/drawing/2014/chartex" xmlns:cx1="http://schemas.microsoft.com/office/drawing/2015/9/8/chartex" xmlns:cx2="http://schemas.microsoft.com/office/drawing/2015/10/21/chartex" xmlns:cx3="http://schemas.microsoft.com/office/drawing/2016/5/9/chartex" xmlns:cx4="http://schemas.microsoft.com/office/drawing/2016/5/10/chartex" xmlns:cx5="http://schemas.microsoft.com/office/drawing/2016/5/11/chartex" xmlns:cx6="http://schemas.microsoft.com/office/drawing/2016/5/12/chartex" xmlns:cx7="http://schemas.microsoft.com/office/drawing/2016/5/13/chartex" xmlns:cx8="http://schemas.microsoft.com/office/drawing/2016/5/14/chartex" xmlns:mc="http://schemas.openxmlformats.org/markup-compatibility/2006" xmlns:aink="http://schemas.microsoft.com/office/drawing/2016/ink" xmlns:am3d="http://schemas.microsoft.com/office/drawing/2017/model3d" xmlns:o="urn:schemas-microsoft-com:office:office" xmlns:r="http://schemas.openxmlformats.org/officeDocument/2006/relationships" xmlns:m="http://schemas.openxmlformats.org/officeDocument/2006/math" xmlns:v="urn:schemas-microsoft-com:vml" xmlns:wp14="http://schemas.microsoft.com/office/word/2010/wordprocessingDrawing" xmlns:wp="http://schemas.openxmlformats.org/drawingml/2006/wordprocessingDrawing" xmlns:w10="urn:schemas-microsoft-com:office:word" xmlns:w="http://schemas.openxmlformats.org/wordprocessingml/2006/main" xmlns:w14="http://schemas.microsoft.com/office/word/2010/wordml" xmlns:w15="http://schemas.microsoft.com/office/word/2012/wordml" xmlns:w16cex="http://schemas.microsoft.com/office/word/2018/wordml/cex" xmlns:w16cid="http://schemas.microsoft.com/office/word/2016/wordml/cid" xmlns:w16="http://schemas.microsoft.com/office/word/2018/wordml" xmlns:w16sdtdh="http://schemas.microsoft.com/office/word/2020/wordml/sdtdatahash" xmlns:w16se="http://schemas.microsoft.com/office/word/2015/wordml/symex" xmlns:wpg="http://schemas.microsoft.com/office/word/2010/wordprocessingGroup" xmlns:wpi="http://schemas.microsoft.com/office/word/2010/wordprocessingInk" xmlns:wne="http://schemas.microsoft.com/office/word/2006/wordml" xmlns:wps="http://schemas.microsoft.com/office/word/2010/wordprocessingShape" mc:Ignorable="w14 w15 w16se w16cid w16 w16cex w16sdtdh wp14">
   <w:body>
     <w:p>
       <w:pPr>
@@ -11,7 +11,6 @@
           <w:szCs w:val="40"/>
         </w:rPr>
       </w:pPr>
-      <w:proofErr w:type="spellStart"/>
       <w:r>
         <w:rPr>
           <w:b/>
@@ -19,9 +18,8 @@
           <w:sz w:val="40"/>
           <w:szCs w:val="40"/>
         </w:rPr>
-        <w:t>ReleasenotesJoKi</w:t>
-      </w:r>
-      <w:proofErr w:type="spellEnd"/>
+        <w:t>ReleasenotesJoKi Automation V100</w:t>
+      </w:r>
       <w:r>
         <w:rPr>
           <w:b/>
@@ -29,15 +27,6 @@
           <w:sz w:val="40"/>
           <w:szCs w:val="40"/>
         </w:rPr>
-        <w:t xml:space="preserve"> Automation V100</w:t>
-      </w:r>
-      <w:r>
-        <w:rPr>
-          <w:b/>
-          <w:bCs/>
-          <w:sz w:val="40"/>
-          <w:szCs w:val="40"/>
-        </w:rPr>
         <w:t>5</w:t>
       </w:r>
     </w:p>
@@ -50,45 +39,14 @@
           <w:szCs w:val="28"/>
         </w:rPr>
       </w:pPr>
-      <w:proofErr w:type="spellStart"/>
-      <w:r>
-        <w:rPr>
-          <w:b/>
-          <w:bCs/>
-          <w:sz w:val="28"/>
-          <w:szCs w:val="28"/>
-        </w:rPr>
-        <w:t>JoKiAutomation</w:t>
-      </w:r>
-      <w:proofErr w:type="spellEnd"/>
-      <w:r>
-        <w:rPr>
-          <w:b/>
-          <w:bCs/>
-          <w:sz w:val="28"/>
-          <w:szCs w:val="28"/>
-        </w:rPr>
-        <w:t xml:space="preserve"> </w:t>
-      </w:r>
-      <w:proofErr w:type="spellStart"/>
-      <w:r>
-        <w:rPr>
-          <w:b/>
-          <w:bCs/>
-          <w:sz w:val="28"/>
-          <w:szCs w:val="28"/>
-        </w:rPr>
-        <w:t>WinForm</w:t>
-      </w:r>
-      <w:proofErr w:type="spellEnd"/>
-      <w:r>
-        <w:rPr>
-          <w:b/>
-          <w:bCs/>
-          <w:sz w:val="28"/>
-          <w:szCs w:val="28"/>
-        </w:rPr>
-        <w:t xml:space="preserve"> App:</w:t>
+      <w:r>
+        <w:rPr>
+          <w:b/>
+          <w:bCs/>
+          <w:sz w:val="28"/>
+          <w:szCs w:val="28"/>
+        </w:rPr>
+        <w:t>JoKiAutomation WinForm App:</w:t>
       </w:r>
     </w:p>
     <w:p>
@@ -190,33 +148,8 @@
           <w:sz w:val="24"/>
           <w:szCs w:val="24"/>
         </w:rPr>
-        <w:t xml:space="preserve">Alle </w:t>
-      </w:r>
-      <w:proofErr w:type="spellStart"/>
-      <w:r>
-        <w:rPr>
-          <w:sz w:val="24"/>
-          <w:szCs w:val="24"/>
-        </w:rPr>
-        <w:t>Reset</w:t>
-      </w:r>
-      <w:proofErr w:type="spellEnd"/>
-      <w:r>
-        <w:rPr>
-          <w:sz w:val="24"/>
-          <w:szCs w:val="24"/>
-        </w:rPr>
-        <w:t xml:space="preserve"> Button - Funktionen erweitert auf Initialisierung des </w:t>
-      </w:r>
-      <w:proofErr w:type="spellStart"/>
-      <w:r>
-        <w:rPr>
-          <w:sz w:val="24"/>
-          <w:szCs w:val="24"/>
-        </w:rPr>
-        <w:t>Audiomix</w:t>
-      </w:r>
-      <w:proofErr w:type="spellEnd"/>
+        <w:t>Alle Reset Button - Funktionen erweitert auf Initialisierung des Audiomix</w:t>
+      </w:r>
     </w:p>
     <w:p>
       <w:pPr>
@@ -237,39 +170,7 @@
           <w:sz w:val="24"/>
           <w:szCs w:val="24"/>
         </w:rPr>
-        <w:t xml:space="preserve">Funktion </w:t>
-      </w:r>
-      <w:proofErr w:type="spellStart"/>
-      <w:r>
-        <w:rPr>
-          <w:sz w:val="24"/>
-          <w:szCs w:val="24"/>
-        </w:rPr>
-        <w:t>Beamer</w:t>
-      </w:r>
-      <w:proofErr w:type="spellEnd"/>
-      <w:r>
-        <w:rPr>
-          <w:sz w:val="24"/>
-          <w:szCs w:val="24"/>
-        </w:rPr>
-        <w:t xml:space="preserve"> einschalten für </w:t>
-      </w:r>
-      <w:proofErr w:type="spellStart"/>
-      <w:r>
-        <w:rPr>
-          <w:sz w:val="24"/>
-          <w:szCs w:val="24"/>
-        </w:rPr>
-        <w:t>PreChurchCheck</w:t>
-      </w:r>
-      <w:proofErr w:type="spellEnd"/>
-      <w:r>
-        <w:rPr>
-          <w:sz w:val="24"/>
-          <w:szCs w:val="24"/>
-        </w:rPr>
-        <w:t xml:space="preserve"> implementiert</w:t>
+        <w:t>Funktion Beamer einschalten für PreChurchCheck implementiert</w:t>
       </w:r>
     </w:p>
     <w:p>
@@ -287,78 +188,22 @@
           <w:lang w:val="en-US"/>
         </w:rPr>
       </w:pPr>
-      <w:proofErr w:type="spellStart"/>
       <w:r>
         <w:rPr>
           <w:sz w:val="24"/>
           <w:szCs w:val="24"/>
           <w:lang w:val="en-US"/>
         </w:rPr>
-        <w:t>Funktion</w:t>
-      </w:r>
-      <w:proofErr w:type="spellEnd"/>
+        <w:t>Funktion Backup- Recorder Power o</w:t>
+      </w:r>
       <w:r>
         <w:rPr>
           <w:sz w:val="24"/>
           <w:szCs w:val="24"/>
           <w:lang w:val="en-US"/>
         </w:rPr>
-        <w:t xml:space="preserve"> Backup- Recorder Power o</w:t>
-      </w:r>
-      <w:r>
-        <w:rPr>
-          <w:sz w:val="24"/>
-          <w:szCs w:val="24"/>
-          <w:lang w:val="en-US"/>
-        </w:rPr>
-        <w:t xml:space="preserve">n / off </w:t>
-      </w:r>
-      <w:proofErr w:type="spellStart"/>
-      <w:r>
-        <w:rPr>
-          <w:sz w:val="24"/>
-          <w:szCs w:val="24"/>
-          <w:lang w:val="en-US"/>
-        </w:rPr>
-        <w:t>für</w:t>
-      </w:r>
-      <w:proofErr w:type="spellEnd"/>
-      <w:r>
-        <w:rPr>
-          <w:sz w:val="24"/>
-          <w:szCs w:val="24"/>
-          <w:lang w:val="en-US"/>
-        </w:rPr>
-        <w:t xml:space="preserve"> </w:t>
-      </w:r>
-      <w:proofErr w:type="spellStart"/>
-      <w:r>
-        <w:rPr>
-          <w:sz w:val="24"/>
-          <w:szCs w:val="24"/>
-          <w:lang w:val="en-US"/>
-        </w:rPr>
-        <w:t>PreChurchCheck</w:t>
-      </w:r>
-      <w:proofErr w:type="spellEnd"/>
-      <w:r>
-        <w:rPr>
-          <w:sz w:val="24"/>
-          <w:szCs w:val="24"/>
-          <w:lang w:val="en-US"/>
-        </w:rPr>
-        <w:t xml:space="preserve"> </w:t>
-      </w:r>
-      <w:proofErr w:type="spellStart"/>
-      <w:r>
-        <w:rPr>
-          <w:sz w:val="24"/>
-          <w:szCs w:val="24"/>
-          <w:lang w:val="en-US"/>
-        </w:rPr>
-        <w:t>implementiert</w:t>
-      </w:r>
-      <w:proofErr w:type="spellEnd"/>
+        <w:t>n / off für PreChurchCheck implementiert</w:t>
+      </w:r>
     </w:p>
     <w:p>
       <w:pPr>
@@ -401,23 +246,7 @@
           <w:sz w:val="24"/>
           <w:szCs w:val="24"/>
         </w:rPr>
-        <w:t xml:space="preserve">Um Position Control – Funktion erweitert. Beschreibung siehe </w:t>
-      </w:r>
-      <w:proofErr w:type="gramStart"/>
-      <w:r>
-        <w:rPr>
-          <w:sz w:val="24"/>
-          <w:szCs w:val="24"/>
-        </w:rPr>
-        <w:t>JoKiAutomationDoku.pdf  Kapitel</w:t>
-      </w:r>
-      <w:proofErr w:type="gramEnd"/>
-      <w:r>
-        <w:rPr>
-          <w:sz w:val="24"/>
-          <w:szCs w:val="24"/>
-        </w:rPr>
-        <w:t xml:space="preserve"> 2.</w:t>
+        <w:t>Um Position Control – Funktion erweitert. Beschreibung siehe JoKiAutomationDoku.pdf  Kapitel 2.</w:t>
       </w:r>
       <w:r>
         <w:rPr>
@@ -456,9 +285,8 @@
           <w:sz w:val="24"/>
           <w:szCs w:val="24"/>
         </w:rPr>
-        <w:t xml:space="preserve">Position Control Camcorder Move </w:t>
-      </w:r>
-      <w:proofErr w:type="spellStart"/>
+        <w:t>Position Control Camcorder Move Sequence</w:t>
+      </w:r>
       <w:r>
         <w:rPr>
           <w:b/>
@@ -468,18 +296,6 @@
           <w:sz w:val="24"/>
           <w:szCs w:val="24"/>
         </w:rPr>
-        <w:t>Sequence</w:t>
-      </w:r>
-      <w:proofErr w:type="spellEnd"/>
-      <w:r>
-        <w:rPr>
-          <w:b/>
-          <w:bCs/>
-          <w:i/>
-          <w:iCs/>
-          <w:sz w:val="24"/>
-          <w:szCs w:val="24"/>
-        </w:rPr>
         <w:t xml:space="preserve"> </w:t>
       </w:r>
       <w:r>
@@ -517,39 +333,7 @@
           <w:sz w:val="24"/>
           <w:szCs w:val="24"/>
         </w:rPr>
-        <w:t xml:space="preserve">Um neue Funktionen BEAMER_ON und </w:t>
-      </w:r>
-      <w:proofErr w:type="spellStart"/>
-      <w:r>
-        <w:rPr>
-          <w:sz w:val="24"/>
-          <w:szCs w:val="24"/>
-        </w:rPr>
-        <w:t>Backup_Switch</w:t>
-      </w:r>
-      <w:proofErr w:type="spellEnd"/>
-      <w:r>
-        <w:rPr>
-          <w:sz w:val="24"/>
-          <w:szCs w:val="24"/>
-        </w:rPr>
-        <w:t xml:space="preserve"> für </w:t>
-      </w:r>
-      <w:proofErr w:type="spellStart"/>
-      <w:r>
-        <w:rPr>
-          <w:sz w:val="24"/>
-          <w:szCs w:val="24"/>
-        </w:rPr>
-        <w:t>PreChurchCheck</w:t>
-      </w:r>
-      <w:proofErr w:type="spellEnd"/>
-      <w:r>
-        <w:rPr>
-          <w:sz w:val="24"/>
-          <w:szCs w:val="24"/>
-        </w:rPr>
-        <w:t xml:space="preserve"> erweitert.</w:t>
+        <w:t>Um neue Funktionen BEAMER_ON und Backup_Switch für PreChurchCheck erweitert.</w:t>
       </w:r>
     </w:p>
     <w:p>
@@ -570,25 +354,14 @@
           <w:szCs w:val="28"/>
         </w:rPr>
       </w:pPr>
-      <w:proofErr w:type="spellStart"/>
-      <w:r>
-        <w:rPr>
-          <w:b/>
-          <w:bCs/>
-          <w:sz w:val="28"/>
-          <w:szCs w:val="28"/>
-        </w:rPr>
-        <w:t>JoKiAutomation</w:t>
-      </w:r>
-      <w:proofErr w:type="spellEnd"/>
-      <w:r>
-        <w:rPr>
-          <w:b/>
-          <w:bCs/>
-          <w:sz w:val="28"/>
-          <w:szCs w:val="28"/>
-        </w:rPr>
-        <w:t xml:space="preserve"> </w:t>
+      <w:r>
+        <w:rPr>
+          <w:b/>
+          <w:bCs/>
+          <w:sz w:val="28"/>
+          <w:szCs w:val="28"/>
+        </w:rPr>
+        <w:t xml:space="preserve">JoKiAutomation </w:t>
       </w:r>
       <w:r>
         <w:rPr>
@@ -626,23 +399,7 @@
           <w:sz w:val="24"/>
           <w:szCs w:val="24"/>
         </w:rPr>
-        <w:t xml:space="preserve">Hardwaresteuerung für Lagesteuerung </w:t>
-      </w:r>
-      <w:proofErr w:type="spellStart"/>
-      <w:r>
-        <w:rPr>
-          <w:sz w:val="24"/>
-          <w:szCs w:val="24"/>
-        </w:rPr>
-        <w:t>Schwenkneiger</w:t>
-      </w:r>
-      <w:proofErr w:type="spellEnd"/>
-      <w:r>
-        <w:rPr>
-          <w:sz w:val="24"/>
-          <w:szCs w:val="24"/>
-        </w:rPr>
-        <w:t xml:space="preserve"> Camcorder 1(Position Control) implementiert.</w:t>
+        <w:t>Hardwaresteuerung für Lagesteuerung Schwenkneiger Camcorder 1(Position Control) implementiert.</w:t>
       </w:r>
     </w:p>
     <w:p>
@@ -662,39 +419,7 @@
           <w:sz w:val="24"/>
           <w:szCs w:val="24"/>
         </w:rPr>
-        <w:t xml:space="preserve">Startup- Skript zur Initialisierung der </w:t>
-      </w:r>
-      <w:proofErr w:type="spellStart"/>
-      <w:r>
-        <w:rPr>
-          <w:sz w:val="24"/>
-          <w:szCs w:val="24"/>
-        </w:rPr>
-        <w:t>RasPi</w:t>
-      </w:r>
-      <w:proofErr w:type="spellEnd"/>
-      <w:r>
-        <w:rPr>
-          <w:sz w:val="24"/>
-          <w:szCs w:val="24"/>
-        </w:rPr>
-        <w:t xml:space="preserve"> GPIOs sowie des </w:t>
-      </w:r>
-      <w:proofErr w:type="spellStart"/>
-      <w:r>
-        <w:rPr>
-          <w:sz w:val="24"/>
-          <w:szCs w:val="24"/>
-        </w:rPr>
-        <w:t>Audiomix</w:t>
-      </w:r>
-      <w:proofErr w:type="spellEnd"/>
-      <w:r>
-        <w:rPr>
-          <w:sz w:val="24"/>
-          <w:szCs w:val="24"/>
-        </w:rPr>
-        <w:t xml:space="preserve"> erstellt. Das Skript wird bei Hochlauf des Raspberry Pis automatisch abgearbeitet</w:t>
+        <w:t>Startup- Skript zur Initialisierung der RasPi GPIOs sowie des Audiomix erstellt. Das Skript wird bei Hochlauf des Raspberry Pis automatisch abgearbeitet</w:t>
       </w:r>
       <w:r>
         <w:rPr>
@@ -708,17 +433,8 @@
           <w:sz w:val="24"/>
           <w:szCs w:val="24"/>
         </w:rPr>
-        <w:t xml:space="preserve"> initialisiert </w:t>
-      </w:r>
-      <w:proofErr w:type="spellStart"/>
-      <w:r>
-        <w:rPr>
-          <w:sz w:val="24"/>
-          <w:szCs w:val="24"/>
-        </w:rPr>
-        <w:t>Audiomix</w:t>
-      </w:r>
-      <w:proofErr w:type="spellEnd"/>
+        <w:t xml:space="preserve"> initialisiert Audiomix</w:t>
+      </w:r>
       <w:r>
         <w:rPr>
           <w:sz w:val="24"/>
@@ -749,25 +465,14 @@
           <w:szCs w:val="28"/>
         </w:rPr>
       </w:pPr>
-      <w:proofErr w:type="spellStart"/>
-      <w:r>
-        <w:rPr>
-          <w:b/>
-          <w:bCs/>
-          <w:sz w:val="28"/>
-          <w:szCs w:val="28"/>
-        </w:rPr>
-        <w:t>JoKiAutomation</w:t>
-      </w:r>
-      <w:proofErr w:type="spellEnd"/>
-      <w:r>
-        <w:rPr>
-          <w:b/>
-          <w:bCs/>
-          <w:sz w:val="28"/>
-          <w:szCs w:val="28"/>
-        </w:rPr>
-        <w:t xml:space="preserve"> </w:t>
+      <w:r>
+        <w:rPr>
+          <w:b/>
+          <w:bCs/>
+          <w:sz w:val="28"/>
+          <w:szCs w:val="28"/>
+        </w:rPr>
+        <w:t xml:space="preserve">JoKiAutomation </w:t>
       </w:r>
       <w:r>
         <w:rPr>
@@ -824,21 +529,12 @@
         </w:rPr>
         <w:t>-</w:t>
       </w:r>
-      <w:proofErr w:type="spellStart"/>
-      <w:r>
-        <w:rPr>
-          <w:sz w:val="24"/>
-          <w:szCs w:val="24"/>
-        </w:rPr>
-        <w:t>clicks</w:t>
-      </w:r>
-      <w:proofErr w:type="spellEnd"/>
-      <w:r>
-        <w:rPr>
-          <w:sz w:val="24"/>
-          <w:szCs w:val="24"/>
-        </w:rPr>
-        <w:t xml:space="preserve"> </w:t>
+      <w:r>
+        <w:rPr>
+          <w:sz w:val="24"/>
+          <w:szCs w:val="24"/>
+        </w:rPr>
+        <w:t xml:space="preserve">clicks </w:t>
       </w:r>
       <w:r>
         <w:rPr>
@@ -930,27 +626,7 @@
           <w:sz w:val="28"/>
           <w:szCs w:val="28"/>
         </w:rPr>
-        <w:t xml:space="preserve">Checkliste </w:t>
-      </w:r>
-      <w:proofErr w:type="spellStart"/>
-      <w:r>
-        <w:rPr>
-          <w:b/>
-          <w:bCs/>
-          <w:sz w:val="28"/>
-          <w:szCs w:val="28"/>
-        </w:rPr>
-        <w:t>PreChurchCheck</w:t>
-      </w:r>
-      <w:proofErr w:type="spellEnd"/>
-      <w:r>
-        <w:rPr>
-          <w:b/>
-          <w:bCs/>
-          <w:sz w:val="28"/>
-          <w:szCs w:val="28"/>
-        </w:rPr>
-        <w:t>:</w:t>
+        <w:t>Checkliste PreChurchCheck:</w:t>
       </w:r>
     </w:p>
     <w:p>
@@ -971,23 +647,7 @@
           <w:sz w:val="24"/>
           <w:szCs w:val="24"/>
         </w:rPr>
-        <w:t xml:space="preserve">Folie 3 um </w:t>
-      </w:r>
-      <w:proofErr w:type="spellStart"/>
-      <w:r>
-        <w:rPr>
-          <w:sz w:val="24"/>
-          <w:szCs w:val="24"/>
-        </w:rPr>
-        <w:t>Beamer</w:t>
-      </w:r>
-      <w:proofErr w:type="spellEnd"/>
-      <w:r>
-        <w:rPr>
-          <w:sz w:val="24"/>
-          <w:szCs w:val="24"/>
-        </w:rPr>
-        <w:t xml:space="preserve"> On Funktion erweitert (roter Pfeilbutton)</w:t>
+        <w:t>Folie 3 um Beamer On Funktion erweitert (roter Pfeilbutton)</w:t>
       </w:r>
     </w:p>
     <w:p>
@@ -1036,23 +696,7 @@
           <w:sz w:val="24"/>
           <w:szCs w:val="24"/>
         </w:rPr>
-        <w:t xml:space="preserve">Folie 18 mit Funktionstest der Camcorder </w:t>
-      </w:r>
-      <w:proofErr w:type="spellStart"/>
-      <w:r>
-        <w:rPr>
-          <w:sz w:val="24"/>
-          <w:szCs w:val="24"/>
-        </w:rPr>
-        <w:t>Schwenkneigerautomatik</w:t>
-      </w:r>
-      <w:proofErr w:type="spellEnd"/>
-      <w:r>
-        <w:rPr>
-          <w:sz w:val="24"/>
-          <w:szCs w:val="24"/>
-        </w:rPr>
-        <w:t xml:space="preserve"> eingefügt</w:t>
+        <w:t>Folie 18 mit Funktionstest der Camcorder Schwenkneigerautomatik eingefügt</w:t>
       </w:r>
     </w:p>
     <w:p>
@@ -1074,7 +718,6 @@
           <w:szCs w:val="40"/>
         </w:rPr>
       </w:pPr>
-      <w:proofErr w:type="spellStart"/>
       <w:r>
         <w:rPr>
           <w:b/>
@@ -1083,67 +726,26 @@
           <w:szCs w:val="40"/>
         </w:rPr>
         <w:lastRenderedPageBreak/>
-        <w:t>ReleasenotesJoKi</w:t>
-      </w:r>
-      <w:proofErr w:type="spellEnd"/>
-      <w:r>
-        <w:rPr>
-          <w:b/>
-          <w:bCs/>
-          <w:sz w:val="40"/>
-          <w:szCs w:val="40"/>
-        </w:rPr>
-        <w:t xml:space="preserve"> Automation V1004</w:t>
-      </w:r>
-    </w:p>
-    <w:p>
-      <w:pPr>
-        <w:rPr>
-          <w:b/>
-          <w:bCs/>
-          <w:sz w:val="28"/>
-          <w:szCs w:val="28"/>
-        </w:rPr>
-      </w:pPr>
-      <w:proofErr w:type="spellStart"/>
-      <w:r>
-        <w:rPr>
-          <w:b/>
-          <w:bCs/>
-          <w:sz w:val="28"/>
-          <w:szCs w:val="28"/>
-        </w:rPr>
-        <w:t>JoKiAutomation</w:t>
-      </w:r>
-      <w:proofErr w:type="spellEnd"/>
-      <w:r>
-        <w:rPr>
-          <w:b/>
-          <w:bCs/>
-          <w:sz w:val="28"/>
-          <w:szCs w:val="28"/>
-        </w:rPr>
-        <w:t xml:space="preserve"> </w:t>
-      </w:r>
-      <w:proofErr w:type="spellStart"/>
-      <w:r>
-        <w:rPr>
-          <w:b/>
-          <w:bCs/>
-          <w:sz w:val="28"/>
-          <w:szCs w:val="28"/>
-        </w:rPr>
-        <w:t>WinForm</w:t>
-      </w:r>
-      <w:proofErr w:type="spellEnd"/>
-      <w:r>
-        <w:rPr>
-          <w:b/>
-          <w:bCs/>
-          <w:sz w:val="28"/>
-          <w:szCs w:val="28"/>
-        </w:rPr>
-        <w:t xml:space="preserve"> App:</w:t>
+        <w:t>ReleasenotesJoKi Automation V1004</w:t>
+      </w:r>
+    </w:p>
+    <w:p>
+      <w:pPr>
+        <w:rPr>
+          <w:b/>
+          <w:bCs/>
+          <w:sz w:val="28"/>
+          <w:szCs w:val="28"/>
+        </w:rPr>
+      </w:pPr>
+      <w:r>
+        <w:rPr>
+          <w:b/>
+          <w:bCs/>
+          <w:sz w:val="28"/>
+          <w:szCs w:val="28"/>
+        </w:rPr>
+        <w:t>JoKiAutomation WinForm App:</w:t>
       </w:r>
     </w:p>
     <w:p>
@@ -1165,39 +767,7 @@
           <w:sz w:val="24"/>
           <w:szCs w:val="24"/>
         </w:rPr>
-        <w:t xml:space="preserve">Bei Kommandozeilenaufrufen wird nur eine Instanz der </w:t>
-      </w:r>
-      <w:proofErr w:type="spellStart"/>
-      <w:r>
-        <w:rPr>
-          <w:sz w:val="24"/>
-          <w:szCs w:val="24"/>
-        </w:rPr>
-        <w:t>WinForm</w:t>
-      </w:r>
-      <w:proofErr w:type="spellEnd"/>
-      <w:r>
-        <w:rPr>
-          <w:sz w:val="24"/>
-          <w:szCs w:val="24"/>
-        </w:rPr>
-        <w:t xml:space="preserve"> </w:t>
-      </w:r>
-      <w:proofErr w:type="spellStart"/>
-      <w:r>
-        <w:rPr>
-          <w:sz w:val="24"/>
-          <w:szCs w:val="24"/>
-        </w:rPr>
-        <w:t>JoKiAutomation</w:t>
-      </w:r>
-      <w:proofErr w:type="spellEnd"/>
-      <w:r>
-        <w:rPr>
-          <w:sz w:val="24"/>
-          <w:szCs w:val="24"/>
-        </w:rPr>
-        <w:t xml:space="preserve"> App zugelassen. Zu schnell aufeinanderfolgende Sequenzaufrufe aus PowerPoint werden ignoriert.</w:t>
+        <w:t>Bei Kommandozeilenaufrufen wird nur eine Instanz der WinForm JoKiAutomation App zugelassen. Zu schnell aufeinanderfolgende Sequenzaufrufe aus PowerPoint werden ignoriert.</w:t>
       </w:r>
     </w:p>
     <w:p>
@@ -1219,39 +789,7 @@
           <w:sz w:val="24"/>
           <w:szCs w:val="24"/>
         </w:rPr>
-        <w:t xml:space="preserve">Der SSH Thread zur Steuerung des </w:t>
-      </w:r>
-      <w:proofErr w:type="spellStart"/>
-      <w:r>
-        <w:rPr>
-          <w:sz w:val="24"/>
-          <w:szCs w:val="24"/>
-        </w:rPr>
-        <w:t>RaspberryPi</w:t>
-      </w:r>
-      <w:proofErr w:type="spellEnd"/>
-      <w:r>
-        <w:rPr>
-          <w:sz w:val="24"/>
-          <w:szCs w:val="24"/>
-        </w:rPr>
-        <w:t xml:space="preserve"> läuft aus gleichem Grund im Single Thread </w:t>
-      </w:r>
-      <w:proofErr w:type="spellStart"/>
-      <w:r>
-        <w:rPr>
-          <w:sz w:val="24"/>
-          <w:szCs w:val="24"/>
-        </w:rPr>
-        <w:t>Apartmentstate</w:t>
-      </w:r>
-      <w:proofErr w:type="spellEnd"/>
-      <w:r>
-        <w:rPr>
-          <w:sz w:val="24"/>
-          <w:szCs w:val="24"/>
-        </w:rPr>
-        <w:t xml:space="preserve">. </w:t>
+        <w:t xml:space="preserve">Der SSH Thread zur Steuerung des RaspberryPi läuft aus gleichem Grund im Single Thread Apartmentstate. </w:t>
       </w:r>
     </w:p>
     <w:p>
@@ -1273,62 +811,26 @@
           <w:sz w:val="24"/>
           <w:szCs w:val="24"/>
         </w:rPr>
-        <w:t xml:space="preserve">Die </w:t>
-      </w:r>
-      <w:proofErr w:type="spellStart"/>
-      <w:r>
-        <w:rPr>
-          <w:sz w:val="24"/>
-          <w:szCs w:val="24"/>
-        </w:rPr>
-        <w:t>RasPiAutomation</w:t>
-      </w:r>
-      <w:proofErr w:type="spellEnd"/>
-      <w:r>
-        <w:rPr>
-          <w:sz w:val="24"/>
-          <w:szCs w:val="24"/>
-        </w:rPr>
-        <w:t xml:space="preserve"> App auf dem Raspberry Pi läuft bereits in Single Instanz und blockiert mehrfache Sequenzaufrufe.</w:t>
-      </w:r>
-    </w:p>
-    <w:p>
-      <w:pPr>
-        <w:rPr>
-          <w:b/>
-          <w:bCs/>
-          <w:sz w:val="28"/>
-          <w:szCs w:val="28"/>
-        </w:rPr>
-      </w:pPr>
-      <w:r>
-        <w:rPr>
-          <w:b/>
-          <w:bCs/>
-          <w:sz w:val="28"/>
-          <w:szCs w:val="28"/>
-        </w:rPr>
-        <w:t xml:space="preserve">Umschaltung </w:t>
-      </w:r>
-      <w:proofErr w:type="spellStart"/>
-      <w:r>
-        <w:rPr>
-          <w:b/>
-          <w:bCs/>
-          <w:sz w:val="28"/>
-          <w:szCs w:val="28"/>
-        </w:rPr>
-        <w:t>Beamereingänge</w:t>
-      </w:r>
-      <w:proofErr w:type="spellEnd"/>
-      <w:r>
-        <w:rPr>
-          <w:b/>
-          <w:bCs/>
-          <w:sz w:val="28"/>
-          <w:szCs w:val="28"/>
-        </w:rPr>
-        <w:t>:</w:t>
+        <w:t>Die RasPiAutomation App auf dem Raspberry Pi läuft bereits in Single Instanz und blockiert mehrfache Sequenzaufrufe.</w:t>
+      </w:r>
+    </w:p>
+    <w:p>
+      <w:pPr>
+        <w:rPr>
+          <w:b/>
+          <w:bCs/>
+          <w:sz w:val="28"/>
+          <w:szCs w:val="28"/>
+        </w:rPr>
+      </w:pPr>
+      <w:r>
+        <w:rPr>
+          <w:b/>
+          <w:bCs/>
+          <w:sz w:val="28"/>
+          <w:szCs w:val="28"/>
+        </w:rPr>
+        <w:t>Umschaltung Beamereingänge:</w:t>
       </w:r>
     </w:p>
     <w:p>
@@ -1348,142 +850,36 @@
           <w:sz w:val="24"/>
           <w:szCs w:val="24"/>
         </w:rPr>
-        <w:t xml:space="preserve">Umschaltung </w:t>
-      </w:r>
-      <w:proofErr w:type="spellStart"/>
-      <w:r>
-        <w:rPr>
-          <w:sz w:val="24"/>
-          <w:szCs w:val="24"/>
-        </w:rPr>
-        <w:t>Beamereingänge</w:t>
-      </w:r>
-      <w:proofErr w:type="spellEnd"/>
-      <w:r>
-        <w:rPr>
-          <w:sz w:val="24"/>
-          <w:szCs w:val="24"/>
-        </w:rPr>
-        <w:t xml:space="preserve"> zwischen HDMI1 Eingang (nur Laptop) und HDMI 2 (Livestream auf </w:t>
-      </w:r>
-      <w:proofErr w:type="spellStart"/>
-      <w:r>
-        <w:rPr>
-          <w:sz w:val="24"/>
-          <w:szCs w:val="24"/>
-        </w:rPr>
-        <w:t>Beamer</w:t>
-      </w:r>
-      <w:proofErr w:type="spellEnd"/>
-      <w:r>
-        <w:rPr>
-          <w:sz w:val="24"/>
-          <w:szCs w:val="24"/>
-        </w:rPr>
-        <w:t xml:space="preserve">) erfolgt mittels </w:t>
-      </w:r>
-      <w:proofErr w:type="spellStart"/>
-      <w:r>
-        <w:rPr>
-          <w:sz w:val="24"/>
-          <w:szCs w:val="24"/>
-        </w:rPr>
-        <w:t>Toggle</w:t>
-      </w:r>
-      <w:proofErr w:type="spellEnd"/>
-      <w:r>
-        <w:rPr>
-          <w:sz w:val="24"/>
-          <w:szCs w:val="24"/>
-        </w:rPr>
-        <w:t xml:space="preserve"> - Sequenz </w:t>
-      </w:r>
-      <w:proofErr w:type="spellStart"/>
+        <w:t xml:space="preserve">Umschaltung Beamereingänge zwischen HDMI1 Eingang (nur Laptop) und HDMI 2 (Livestream auf Beamer) erfolgt mittels Toggle - Sequenz </w:t>
+      </w:r>
       <w:r>
         <w:rPr>
           <w:b/>
           <w:bCs/>
           <w:color w:val="FF0000"/>
         </w:rPr>
-        <w:t>Beamer</w:t>
-      </w:r>
-      <w:proofErr w:type="spellEnd"/>
-      <w:r>
-        <w:rPr>
-          <w:b/>
-          <w:bCs/>
-          <w:color w:val="FF0000"/>
-        </w:rPr>
-        <w:t xml:space="preserve"> Livestream – View</w:t>
-      </w:r>
-      <w:r>
-        <w:rPr>
-          <w:sz w:val="24"/>
-          <w:szCs w:val="24"/>
-        </w:rPr>
-        <w:t xml:space="preserve"> (JokiAutomation.exe "</w:t>
-      </w:r>
-      <w:proofErr w:type="spellStart"/>
-      <w:r>
-        <w:rPr>
-          <w:sz w:val="24"/>
-          <w:szCs w:val="24"/>
-        </w:rPr>
-        <w:t>BEAMER_LiveStream</w:t>
-      </w:r>
-      <w:proofErr w:type="spellEnd"/>
-      <w:r>
-        <w:rPr>
-          <w:sz w:val="24"/>
-          <w:szCs w:val="24"/>
-        </w:rPr>
-        <w:t>")</w:t>
-      </w:r>
-      <w:r>
-        <w:rPr>
-          <w:sz w:val="24"/>
-          <w:szCs w:val="24"/>
-        </w:rPr>
-        <w:t xml:space="preserve"> Die Sequenz schaltet je nach aktivem </w:t>
-      </w:r>
-      <w:proofErr w:type="spellStart"/>
-      <w:r>
-        <w:rPr>
-          <w:sz w:val="24"/>
-          <w:szCs w:val="24"/>
-        </w:rPr>
-        <w:t>Beamereingang</w:t>
-      </w:r>
-      <w:proofErr w:type="spellEnd"/>
-      <w:r>
-        <w:rPr>
-          <w:sz w:val="24"/>
-          <w:szCs w:val="24"/>
-        </w:rPr>
-        <w:t xml:space="preserve"> zwischen HDMI1 oder HDMI2 um.</w:t>
-      </w:r>
-      <w:r>
-        <w:rPr>
-          <w:sz w:val="24"/>
-          <w:szCs w:val="24"/>
-        </w:rPr>
-        <w:t xml:space="preserve"> Es damit nur ein interaktiver Button </w:t>
-      </w:r>
-      <w:proofErr w:type="gramStart"/>
-      <w:r>
-        <w:rPr>
-          <w:sz w:val="24"/>
-          <w:szCs w:val="24"/>
-        </w:rPr>
-        <w:t>in  der</w:t>
-      </w:r>
-      <w:proofErr w:type="gramEnd"/>
-      <w:r>
-        <w:rPr>
-          <w:sz w:val="24"/>
-          <w:szCs w:val="24"/>
-        </w:rPr>
-        <w:t xml:space="preserve"> Präsentation </w:t>
+        <w:t>Beamer Livestream – View</w:t>
+      </w:r>
+      <w:r>
+        <w:rPr>
+          <w:sz w:val="24"/>
+          <w:szCs w:val="24"/>
+        </w:rPr>
+        <w:t xml:space="preserve"> (JokiAutomation.exe "BEAMER_LiveStream")</w:t>
+      </w:r>
+      <w:r>
+        <w:rPr>
+          <w:sz w:val="24"/>
+          <w:szCs w:val="24"/>
+        </w:rPr>
+        <w:t xml:space="preserve"> Die Sequenz schaltet je nach aktivem Beamereingang zwischen HDMI1 oder HDMI2 um.</w:t>
+      </w:r>
+      <w:r>
+        <w:rPr>
+          <w:sz w:val="24"/>
+          <w:szCs w:val="24"/>
+        </w:rPr>
+        <w:t xml:space="preserve"> Es damit nur ein interaktiver Button in  der Präsentation </w:t>
       </w:r>
       <w:r>
         <w:rPr>
@@ -1508,15 +904,9 @@
           <w:numId w:val="1"/>
         </w:numPr>
       </w:pPr>
-      <w:proofErr w:type="spellStart"/>
-      <w:r>
-        <w:t>Beamereingang</w:t>
-      </w:r>
-      <w:proofErr w:type="spellEnd"/>
-      <w:r>
-        <w:t xml:space="preserve"> fix auf HDMI 1 (Laptop) schalten erfolgt nur noch mit Sequenzen </w:t>
-      </w:r>
-      <w:proofErr w:type="spellStart"/>
+      <w:r>
+        <w:t xml:space="preserve">Beamereingang fix auf HDMI 1 (Laptop) schalten erfolgt nur noch mit Sequenzen </w:t>
+      </w:r>
       <w:r>
         <w:rPr>
           <w:b/>
@@ -1529,32 +919,15 @@
         <w:rPr>
           <w:color w:val="000000"/>
         </w:rPr>
-        <w:t>und</w:t>
-      </w:r>
-      <w:proofErr w:type="spellEnd"/>
-      <w:r>
-        <w:rPr>
-          <w:color w:val="000000"/>
-        </w:rPr>
-        <w:t xml:space="preserve"> </w:t>
-      </w:r>
-      <w:proofErr w:type="spellStart"/>
+        <w:t xml:space="preserve">und </w:t>
+      </w:r>
       <w:r>
         <w:rPr>
           <w:b/>
           <w:bCs/>
           <w:color w:val="FF0000"/>
         </w:rPr>
-        <w:t>EventTimer</w:t>
-      </w:r>
-      <w:proofErr w:type="spellEnd"/>
-      <w:r>
-        <w:rPr>
-          <w:b/>
-          <w:bCs/>
-          <w:color w:val="FF0000"/>
-        </w:rPr>
-        <w:t xml:space="preserve"> Pause</w:t>
+        <w:t>EventTimer Pause</w:t>
       </w:r>
       <w:r>
         <w:t xml:space="preserve">. </w:t>
@@ -1571,98 +944,33 @@
       <w:r>
         <w:t xml:space="preserve">Die Sequenz </w:t>
       </w:r>
-      <w:proofErr w:type="spellStart"/>
       <w:r>
         <w:rPr>
           <w:b/>
           <w:bCs/>
           <w:color w:val="FF0000"/>
         </w:rPr>
-        <w:t>Beamer</w:t>
-      </w:r>
-      <w:proofErr w:type="spellEnd"/>
+        <w:t xml:space="preserve">Beamer Videoclip Text 1 Text 2 </w:t>
+      </w:r>
+      <w:r>
+        <w:t>schaltet weiterhin fix auf Analogeingang Beamer</w:t>
+      </w:r>
+      <w:r>
+        <w:t xml:space="preserve">.  Zurückschalten auf HDMI1 erfolgt auch hier mit der Toggel -  Sequenz </w:t>
+      </w:r>
       <w:r>
         <w:rPr>
           <w:b/>
           <w:bCs/>
           <w:color w:val="FF0000"/>
         </w:rPr>
-        <w:t xml:space="preserve"> Videoclip Text 1 Text 2 </w:t>
-      </w:r>
-      <w:r>
-        <w:t xml:space="preserve">schaltet weiterhin fix auf Analogeingang </w:t>
-      </w:r>
-      <w:proofErr w:type="spellStart"/>
-      <w:r>
-        <w:t>Beamer</w:t>
-      </w:r>
-      <w:proofErr w:type="spellEnd"/>
-      <w:r>
-        <w:t xml:space="preserve">.  Zurückschalten auf HDMI1 erfolgt auch hier mit der </w:t>
-      </w:r>
-      <w:proofErr w:type="spellStart"/>
-      <w:r>
-        <w:t>Toggel</w:t>
-      </w:r>
-      <w:proofErr w:type="spellEnd"/>
-      <w:r>
-        <w:t xml:space="preserve"> </w:t>
-      </w:r>
-      <w:proofErr w:type="gramStart"/>
-      <w:r>
-        <w:t>-  Sequenz</w:t>
-      </w:r>
-      <w:proofErr w:type="gramEnd"/>
-      <w:r>
-        <w:t xml:space="preserve"> </w:t>
-      </w:r>
-      <w:proofErr w:type="spellStart"/>
-      <w:r>
-        <w:rPr>
-          <w:b/>
-          <w:bCs/>
-          <w:color w:val="FF0000"/>
-        </w:rPr>
-        <w:t>Beamer</w:t>
-      </w:r>
-      <w:proofErr w:type="spellEnd"/>
-      <w:r>
-        <w:rPr>
-          <w:b/>
-          <w:bCs/>
-          <w:color w:val="FF0000"/>
-        </w:rPr>
-        <w:t xml:space="preserve"> Livestream – View</w:t>
-      </w:r>
-      <w:r>
-        <w:t xml:space="preserve">, die in dem Fall den </w:t>
-      </w:r>
-      <w:proofErr w:type="spellStart"/>
-      <w:r>
-        <w:t>Beamereingang</w:t>
-      </w:r>
-      <w:proofErr w:type="spellEnd"/>
-      <w:r>
-        <w:t xml:space="preserve"> nach HDMI 1 umschaltet.</w:t>
-      </w:r>
-      <w:r>
-        <w:t xml:space="preserve"> Auf Folien, die </w:t>
-      </w:r>
-      <w:proofErr w:type="spellStart"/>
-      <w:r>
-        <w:t>Beamer</w:t>
-      </w:r>
-      <w:proofErr w:type="spellEnd"/>
-      <w:r>
-        <w:t xml:space="preserve"> Videoclip verwenden unbedingt noch einen Button mit </w:t>
-      </w:r>
-      <w:proofErr w:type="spellStart"/>
-      <w:r>
-        <w:t>Beamer</w:t>
-      </w:r>
-      <w:proofErr w:type="spellEnd"/>
-      <w:r>
-        <w:t xml:space="preserve"> Livestream View zum Zurückschalten vorsehen!</w:t>
+        <w:t>Beamer Livestream – View</w:t>
+      </w:r>
+      <w:r>
+        <w:t>, die in dem Fall den Beamereingang nach HDMI 1 umschaltet.</w:t>
+      </w:r>
+      <w:r>
+        <w:t xml:space="preserve"> Auf Folien, die Beamer Videoclip verwenden unbedingt noch einen Button mit Beamer Livestream View zum Zurückschalten vorsehen!</w:t>
       </w:r>
     </w:p>
     <w:p>
@@ -1683,7 +991,6 @@
         </w:rPr>
         <w:t xml:space="preserve">Checkliste </w:t>
       </w:r>
-      <w:proofErr w:type="spellStart"/>
       <w:r>
         <w:rPr>
           <w:b/>
@@ -1693,7 +1000,6 @@
         </w:rPr>
         <w:t>PreChurchCheck</w:t>
       </w:r>
-      <w:proofErr w:type="spellEnd"/>
       <w:r>
         <w:rPr>
           <w:b/>
@@ -1723,23 +1029,7 @@
           <w:sz w:val="24"/>
           <w:szCs w:val="24"/>
         </w:rPr>
-        <w:t xml:space="preserve">Folie 3 um Schritt </w:t>
-      </w:r>
-      <w:proofErr w:type="spellStart"/>
-      <w:r>
-        <w:rPr>
-          <w:sz w:val="24"/>
-          <w:szCs w:val="24"/>
-        </w:rPr>
-        <w:t>Beamer</w:t>
-      </w:r>
-      <w:proofErr w:type="spellEnd"/>
-      <w:r>
-        <w:rPr>
-          <w:sz w:val="24"/>
-          <w:szCs w:val="24"/>
-        </w:rPr>
-        <w:t xml:space="preserve"> einschalten </w:t>
+        <w:t xml:space="preserve">Folie 3 um Schritt Beamer einschalten </w:t>
       </w:r>
       <w:r>
         <w:rPr>
@@ -1775,23 +1065,7 @@
           <w:sz w:val="24"/>
           <w:szCs w:val="24"/>
         </w:rPr>
-        <w:t xml:space="preserve">Folie 8 um Funktion Clone Display erweitert, da sporadisch nach Hochlauf das Laptopdisplay nicht auf externen Monitor und </w:t>
-      </w:r>
-      <w:proofErr w:type="spellStart"/>
-      <w:r>
-        <w:rPr>
-          <w:sz w:val="24"/>
-          <w:szCs w:val="24"/>
-        </w:rPr>
-        <w:t>Beamer</w:t>
-      </w:r>
-      <w:proofErr w:type="spellEnd"/>
-      <w:r>
-        <w:rPr>
-          <w:sz w:val="24"/>
-          <w:szCs w:val="24"/>
-        </w:rPr>
-        <w:t xml:space="preserve"> dupliziert wird.</w:t>
+        <w:t>Folie 8 um Funktion Clone Display erweitert, da sporadisch nach Hochlauf das Laptopdisplay nicht auf externen Monitor und Beamer dupliziert wird.</w:t>
       </w:r>
     </w:p>
     <w:p>
@@ -1813,55 +1087,7 @@
           <w:sz w:val="24"/>
           <w:szCs w:val="24"/>
         </w:rPr>
-        <w:t xml:space="preserve">Folie 15 (Umschaltung Livestream \ Laptop auf </w:t>
-      </w:r>
-      <w:proofErr w:type="spellStart"/>
-      <w:r>
-        <w:rPr>
-          <w:sz w:val="24"/>
-          <w:szCs w:val="24"/>
-        </w:rPr>
-        <w:t>Beamer</w:t>
-      </w:r>
-      <w:proofErr w:type="spellEnd"/>
-      <w:r>
-        <w:rPr>
-          <w:sz w:val="24"/>
-          <w:szCs w:val="24"/>
-        </w:rPr>
-        <w:t xml:space="preserve">) an die neue </w:t>
-      </w:r>
-      <w:proofErr w:type="spellStart"/>
-      <w:r>
-        <w:rPr>
-          <w:sz w:val="24"/>
-          <w:szCs w:val="24"/>
-        </w:rPr>
-        <w:t>Toggle</w:t>
-      </w:r>
-      <w:proofErr w:type="spellEnd"/>
-      <w:r>
-        <w:rPr>
-          <w:sz w:val="24"/>
-          <w:szCs w:val="24"/>
-        </w:rPr>
-        <w:t xml:space="preserve"> – Funktion der </w:t>
-      </w:r>
-      <w:proofErr w:type="spellStart"/>
-      <w:r>
-        <w:rPr>
-          <w:sz w:val="24"/>
-          <w:szCs w:val="24"/>
-        </w:rPr>
-        <w:t>Beamer</w:t>
-      </w:r>
-      <w:proofErr w:type="spellEnd"/>
-      <w:r>
-        <w:rPr>
-          <w:sz w:val="24"/>
-          <w:szCs w:val="24"/>
-        </w:rPr>
-        <w:t xml:space="preserve"> – Eingangsumschaltung angepasst </w:t>
+        <w:t xml:space="preserve">Folie 15 (Umschaltung Livestream \ Laptop auf Beamer) an die neue Toggle – Funktion der Beamer – Eingangsumschaltung angepasst </w:t>
       </w:r>
     </w:p>
     <w:p>
@@ -1882,7 +1108,6 @@
         </w:rPr>
         <w:t xml:space="preserve">Checkliste </w:t>
       </w:r>
-      <w:proofErr w:type="spellStart"/>
       <w:r>
         <w:rPr>
           <w:b/>
@@ -1892,7 +1117,6 @@
         </w:rPr>
         <w:t>ResetUltraStream</w:t>
       </w:r>
-      <w:proofErr w:type="spellEnd"/>
       <w:r>
         <w:rPr>
           <w:b/>
@@ -1941,23 +1165,13 @@
         </w:rPr>
         <w:t>partial</w:t>
       </w:r>
-      <w:proofErr w:type="gramStart"/>
-      <w:r>
-        <w:rPr>
-          <w:sz w:val="24"/>
-          <w:szCs w:val="24"/>
-        </w:rPr>
-        <w:t>-  bzw.</w:t>
-      </w:r>
-      <w:proofErr w:type="gramEnd"/>
-      <w:r>
-        <w:rPr>
-          <w:sz w:val="24"/>
-          <w:szCs w:val="24"/>
-        </w:rPr>
-        <w:t xml:space="preserve"> </w:t>
-      </w:r>
-      <w:proofErr w:type="spellStart"/>
+      <w:r>
+        <w:rPr>
+          <w:sz w:val="24"/>
+          <w:szCs w:val="24"/>
+        </w:rPr>
+        <w:t xml:space="preserve">-  bzw. </w:t>
+      </w:r>
       <w:r>
         <w:rPr>
           <w:b/>
@@ -1968,7 +1182,6 @@
         </w:rPr>
         <w:t>fullreset</w:t>
       </w:r>
-      <w:proofErr w:type="spellEnd"/>
       <w:r>
         <w:rPr>
           <w:sz w:val="24"/>
@@ -1991,9 +1204,36 @@
           <w:sz w:val="24"/>
           <w:szCs w:val="24"/>
         </w:rPr>
-        <w:t xml:space="preserve">partial </w:t>
-      </w:r>
-      <w:proofErr w:type="spellStart"/>
+        <w:t>partial reset</w:t>
+      </w:r>
+      <w:r>
+        <w:rPr>
+          <w:sz w:val="24"/>
+          <w:szCs w:val="24"/>
+        </w:rPr>
+        <w:t>abgearbeitet</w:t>
+      </w:r>
+      <w:r>
+        <w:rPr>
+          <w:sz w:val="24"/>
+          <w:szCs w:val="24"/>
+        </w:rPr>
+        <w:t>. Ist</w:t>
+      </w:r>
+      <w:r>
+        <w:rPr>
+          <w:sz w:val="24"/>
+          <w:szCs w:val="24"/>
+        </w:rPr>
+        <w:t xml:space="preserve"> das Problem mit niedriger Upload Datenrate damit nicht beseitigt, werden die Schritte </w:t>
+      </w:r>
+      <w:r>
+        <w:rPr>
+          <w:sz w:val="24"/>
+          <w:szCs w:val="24"/>
+        </w:rPr>
+        <w:t>von</w:t>
+      </w:r>
       <w:r>
         <w:rPr>
           <w:b/>
@@ -2002,46 +1242,6 @@
           <w:sz w:val="24"/>
           <w:szCs w:val="24"/>
         </w:rPr>
-        <w:t>reset</w:t>
-      </w:r>
-      <w:r>
-        <w:rPr>
-          <w:sz w:val="24"/>
-          <w:szCs w:val="24"/>
-        </w:rPr>
-        <w:t>abgearbeitet</w:t>
-      </w:r>
-      <w:proofErr w:type="spellEnd"/>
-      <w:r>
-        <w:rPr>
-          <w:sz w:val="24"/>
-          <w:szCs w:val="24"/>
-        </w:rPr>
-        <w:t>. Ist</w:t>
-      </w:r>
-      <w:r>
-        <w:rPr>
-          <w:sz w:val="24"/>
-          <w:szCs w:val="24"/>
-        </w:rPr>
-        <w:t xml:space="preserve"> das Problem mit niedriger Upload Datenrate damit nicht beseitigt, werden die Schritte </w:t>
-      </w:r>
-      <w:proofErr w:type="spellStart"/>
-      <w:r>
-        <w:rPr>
-          <w:sz w:val="24"/>
-          <w:szCs w:val="24"/>
-        </w:rPr>
-        <w:t>von</w:t>
-      </w:r>
-      <w:r>
-        <w:rPr>
-          <w:b/>
-          <w:bCs/>
-          <w:color w:val="FF0000"/>
-          <w:sz w:val="24"/>
-          <w:szCs w:val="24"/>
-        </w:rPr>
         <w:t>fullreset</w:t>
       </w:r>
       <w:r>
@@ -2049,19 +1249,307 @@
           <w:sz w:val="24"/>
           <w:szCs w:val="24"/>
         </w:rPr>
-        <w:t>abgearbeitet</w:t>
-      </w:r>
-      <w:proofErr w:type="spellEnd"/>
-      <w:r>
-        <w:rPr>
-          <w:sz w:val="24"/>
-          <w:szCs w:val="24"/>
-        </w:rPr>
-        <w:t>.</w:t>
-      </w:r>
-    </w:p>
-    <w:p>
-      <w:pPr>
+        <w:t>abgearbeitet.</w:t>
+      </w:r>
+    </w:p>
+    <w:p>
+      <w:pPr>
+        <w:rPr>
+          <w:b/>
+          <w:bCs/>
+          <w:sz w:val="28"/>
+          <w:szCs w:val="28"/>
+        </w:rPr>
+      </w:pPr>
+    </w:p>
+    <w:p>
+      <w:pPr>
+        <w:rPr>
+          <w:b/>
+          <w:bCs/>
+          <w:sz w:val="28"/>
+          <w:szCs w:val="28"/>
+        </w:rPr>
+      </w:pPr>
+    </w:p>
+    <w:p>
+      <w:pPr>
+        <w:rPr>
+          <w:b/>
+          <w:bCs/>
+          <w:sz w:val="28"/>
+          <w:szCs w:val="28"/>
+        </w:rPr>
+      </w:pPr>
+    </w:p>
+    <w:p>
+      <w:pPr>
+        <w:rPr>
+          <w:b/>
+          <w:bCs/>
+          <w:sz w:val="28"/>
+          <w:szCs w:val="28"/>
+        </w:rPr>
+      </w:pPr>
+    </w:p>
+    <w:p>
+      <w:pPr>
+        <w:rPr>
+          <w:b/>
+          <w:bCs/>
+          <w:sz w:val="40"/>
+          <w:szCs w:val="40"/>
+        </w:rPr>
+      </w:pPr>
+      <w:r>
+        <w:rPr>
+          <w:b/>
+          <w:bCs/>
+          <w:sz w:val="40"/>
+          <w:szCs w:val="40"/>
+        </w:rPr>
+        <w:lastRenderedPageBreak/>
+        <w:t>ReleasenotesJoKi Automation V100</w:t>
+      </w:r>
+      <w:r>
+        <w:rPr>
+          <w:b/>
+          <w:bCs/>
+          <w:sz w:val="40"/>
+          <w:szCs w:val="40"/>
+        </w:rPr>
+        <w:t>6</w:t>
+      </w:r>
+    </w:p>
+    <w:p>
+      <w:pPr>
+        <w:rPr>
+          <w:b/>
+          <w:bCs/>
+          <w:sz w:val="28"/>
+          <w:szCs w:val="28"/>
+        </w:rPr>
+      </w:pPr>
+      <w:r>
+        <w:rPr>
+          <w:b/>
+          <w:bCs/>
+          <w:sz w:val="28"/>
+          <w:szCs w:val="28"/>
+        </w:rPr>
+        <w:t>JoKiAutomation WinForm App:</w:t>
+      </w:r>
+    </w:p>
+    <w:p>
+      <w:pPr>
+        <w:pStyle w:val="Listenabsatz"/>
+        <w:numPr>
+          <w:ilvl w:val="0"/>
+          <w:numId w:val="15"/>
+        </w:numPr>
+        <w:rPr>
+          <w:b/>
+          <w:bCs/>
+          <w:sz w:val="28"/>
+          <w:szCs w:val="28"/>
+        </w:rPr>
+      </w:pPr>
+      <w:r>
+        <w:rPr>
+          <w:sz w:val="24"/>
+          <w:szCs w:val="24"/>
+        </w:rPr>
+        <w:t xml:space="preserve">Erweiterung des PositionControl Menüs auf AutoZoom (Jeder Schwenk Neige Position ist noch ein fix teachbarer Zoomwert zugeordnet) </w:t>
+      </w:r>
+    </w:p>
+    <w:p>
+      <w:pPr>
+        <w:pStyle w:val="Listenabsatz"/>
+        <w:numPr>
+          <w:ilvl w:val="0"/>
+          <w:numId w:val="15"/>
+        </w:numPr>
+        <w:rPr>
+          <w:b/>
+          <w:bCs/>
+          <w:sz w:val="28"/>
+          <w:szCs w:val="28"/>
+        </w:rPr>
+      </w:pPr>
+      <w:r>
+        <w:rPr>
+          <w:sz w:val="24"/>
+          <w:szCs w:val="24"/>
+        </w:rPr>
+        <w:t>Neues Konfigurationsmenü Autozoom implementiert</w:t>
+      </w:r>
+    </w:p>
+    <w:p>
+      <w:pPr>
+        <w:rPr>
+          <w:b/>
+          <w:bCs/>
+          <w:sz w:val="28"/>
+          <w:szCs w:val="28"/>
+        </w:rPr>
+      </w:pPr>
+      <w:r>
+        <w:rPr>
+          <w:b/>
+          <w:bCs/>
+          <w:sz w:val="28"/>
+          <w:szCs w:val="28"/>
+        </w:rPr>
+        <w:t>Checkliste PreChurchCheck:</w:t>
+      </w:r>
+    </w:p>
+    <w:p>
+      <w:pPr>
+        <w:pStyle w:val="Listenabsatz"/>
+        <w:numPr>
+          <w:ilvl w:val="0"/>
+          <w:numId w:val="16"/>
+        </w:numPr>
+        <w:rPr>
+          <w:b/>
+          <w:bCs/>
+          <w:sz w:val="28"/>
+          <w:szCs w:val="28"/>
+        </w:rPr>
+      </w:pPr>
+      <w:r>
+        <w:rPr>
+          <w:sz w:val="24"/>
+          <w:szCs w:val="24"/>
+        </w:rPr>
+        <w:t>Folie</w:t>
+      </w:r>
+      <w:r>
+        <w:rPr>
+          <w:sz w:val="24"/>
+          <w:szCs w:val="24"/>
+        </w:rPr>
+        <w:t xml:space="preserve">n für Referenz Autozoom </w:t>
+      </w:r>
+      <w:r>
+        <w:rPr>
+          <w:sz w:val="24"/>
+          <w:szCs w:val="24"/>
+        </w:rPr>
+        <w:t xml:space="preserve">(Folie 11) </w:t>
+      </w:r>
+      <w:r>
+        <w:rPr>
+          <w:sz w:val="24"/>
+          <w:szCs w:val="24"/>
+        </w:rPr>
+        <w:t xml:space="preserve">sowie Test Minimenü Autozoom </w:t>
+      </w:r>
+      <w:r>
+        <w:rPr>
+          <w:sz w:val="24"/>
+          <w:szCs w:val="24"/>
+        </w:rPr>
+        <w:t xml:space="preserve">(Folie 20) </w:t>
+      </w:r>
+      <w:r>
+        <w:rPr>
+          <w:sz w:val="24"/>
+          <w:szCs w:val="24"/>
+        </w:rPr>
+        <w:t>ergänzt</w:t>
+      </w:r>
+    </w:p>
+    <w:p>
+      <w:pPr>
+        <w:rPr>
+          <w:b/>
+          <w:bCs/>
+          <w:sz w:val="28"/>
+          <w:szCs w:val="28"/>
+        </w:rPr>
+      </w:pPr>
+      <w:r>
+        <w:rPr>
+          <w:b/>
+          <w:bCs/>
+          <w:sz w:val="28"/>
+          <w:szCs w:val="28"/>
+        </w:rPr>
+        <w:t>JoKiAutomation Raspberry Pi Hardwaresteuerung:</w:t>
+      </w:r>
+    </w:p>
+    <w:p>
+      <w:pPr>
+        <w:pStyle w:val="Listenabsatz"/>
+        <w:numPr>
+          <w:ilvl w:val="0"/>
+          <w:numId w:val="17"/>
+        </w:numPr>
+        <w:rPr>
+          <w:b/>
+          <w:bCs/>
+          <w:sz w:val="28"/>
+          <w:szCs w:val="28"/>
+        </w:rPr>
+      </w:pPr>
+      <w:r>
+        <w:rPr>
+          <w:sz w:val="24"/>
+          <w:szCs w:val="24"/>
+        </w:rPr>
+        <w:t>Hardwaresteuerung</w:t>
+      </w:r>
+      <w:r>
+        <w:rPr>
+          <w:sz w:val="24"/>
+          <w:szCs w:val="24"/>
+        </w:rPr>
+        <w:t xml:space="preserve"> Auto Zoom mit PWM Servo implementiert</w:t>
+      </w:r>
+    </w:p>
+    <w:p>
+      <w:pPr>
+        <w:rPr>
+          <w:b/>
+          <w:bCs/>
+          <w:sz w:val="28"/>
+          <w:szCs w:val="28"/>
+        </w:rPr>
+      </w:pPr>
+      <w:r>
+        <w:rPr>
+          <w:b/>
+          <w:bCs/>
+          <w:sz w:val="28"/>
+          <w:szCs w:val="28"/>
+        </w:rPr>
+        <w:t>JoKiAutomation Diashow Countdown / Pause:</w:t>
+      </w:r>
+    </w:p>
+    <w:p>
+      <w:pPr>
+        <w:pStyle w:val="Listenabsatz"/>
+        <w:ind w:left="684"/>
+        <w:rPr>
+          <w:b/>
+          <w:bCs/>
+          <w:sz w:val="28"/>
+          <w:szCs w:val="28"/>
+        </w:rPr>
+      </w:pPr>
+      <w:r>
+        <w:rPr>
+          <w:sz w:val="24"/>
+          <w:szCs w:val="24"/>
+        </w:rPr>
+        <w:t>Pausezeit zwischen Dias auf 15 Sekunden verlängert</w:t>
+      </w:r>
+    </w:p>
+    <w:p>
+      <w:pPr>
+        <w:pStyle w:val="Listenabsatz"/>
+        <w:ind w:left="684"/>
         <w:rPr>
           <w:b/>
           <w:bCs/>
@@ -2081,7 +1569,7 @@
 </file>
 
 <file path=word/endnotes.xml><?xml version="1.0" encoding="utf-8"?>
-<w:endnotes xmlns:wpc="http://schemas.microsoft.com/office/word/2010/wordprocessingCanvas" xmlns:cx="http://schemas.microsoft.com/office/drawing/2014/chartex" xmlns:cx1="http://schemas.microsoft.com/office/drawing/2015/9/8/chartex" xmlns:cx2="http://schemas.microsoft.com/office/drawing/2015/10/21/chartex" xmlns:cx3="http://schemas.microsoft.com/office/drawing/2016/5/9/chartex" xmlns:cx4="http://schemas.microsoft.com/office/drawing/2016/5/10/chartex" xmlns:cx5="http://schemas.microsoft.com/office/drawing/2016/5/11/chartex" xmlns:cx6="http://schemas.microsoft.com/office/drawing/2016/5/12/chartex" xmlns:cx7="http://schemas.microsoft.com/office/drawing/2016/5/13/chartex" xmlns:cx8="http://schemas.microsoft.com/office/drawing/2016/5/14/chartex" xmlns:mc="http://schemas.openxmlformats.org/markup-compatibility/2006" xmlns:aink="http://schemas.microsoft.com/office/drawing/2016/ink" xmlns:am3d="http://schemas.microsoft.com/office/drawing/2017/model3d" xmlns:o="urn:schemas-microsoft-com:office:office" xmlns:r="http://schemas.openxmlformats.org/officeDocument/2006/relationships" xmlns:m="http://schemas.openxmlformats.org/officeDocument/2006/math" xmlns:v="urn:schemas-microsoft-com:vml" xmlns:wp14="http://schemas.microsoft.com/office/word/2010/wordprocessingDrawing" xmlns:wp="http://schemas.openxmlformats.org/drawingml/2006/wordprocessingDrawing" xmlns:w10="urn:schemas-microsoft-com:office:word" xmlns:w="http://schemas.openxmlformats.org/wordprocessingml/2006/main" xmlns:w14="http://schemas.microsoft.com/office/word/2010/wordml" xmlns:w15="http://schemas.microsoft.com/office/word/2012/wordml" xmlns:w16cex="http://schemas.microsoft.com/office/word/2018/wordml/cex" xmlns:w16cid="http://schemas.microsoft.com/office/word/2016/wordml/cid" xmlns:w16="http://schemas.microsoft.com/office/word/2018/wordml" xmlns:w16se="http://schemas.microsoft.com/office/word/2015/wordml/symex" xmlns:wpg="http://schemas.microsoft.com/office/word/2010/wordprocessingGroup" xmlns:wpi="http://schemas.microsoft.com/office/word/2010/wordprocessingInk" xmlns:wne="http://schemas.microsoft.com/office/word/2006/wordml" xmlns:wps="http://schemas.microsoft.com/office/word/2010/wordprocessingShape" mc:Ignorable="w14 w15 w16se w16cid w16 w16cex wp14">
+<w:endnotes xmlns:wpc="http://schemas.microsoft.com/office/word/2010/wordprocessingCanvas" xmlns:cx="http://schemas.microsoft.com/office/drawing/2014/chartex" xmlns:cx1="http://schemas.microsoft.com/office/drawing/2015/9/8/chartex" xmlns:cx2="http://schemas.microsoft.com/office/drawing/2015/10/21/chartex" xmlns:cx3="http://schemas.microsoft.com/office/drawing/2016/5/9/chartex" xmlns:cx4="http://schemas.microsoft.com/office/drawing/2016/5/10/chartex" xmlns:cx5="http://schemas.microsoft.com/office/drawing/2016/5/11/chartex" xmlns:cx6="http://schemas.microsoft.com/office/drawing/2016/5/12/chartex" xmlns:cx7="http://schemas.microsoft.com/office/drawing/2016/5/13/chartex" xmlns:cx8="http://schemas.microsoft.com/office/drawing/2016/5/14/chartex" xmlns:mc="http://schemas.openxmlformats.org/markup-compatibility/2006" xmlns:aink="http://schemas.microsoft.com/office/drawing/2016/ink" xmlns:am3d="http://schemas.microsoft.com/office/drawing/2017/model3d" xmlns:o="urn:schemas-microsoft-com:office:office" xmlns:r="http://schemas.openxmlformats.org/officeDocument/2006/relationships" xmlns:m="http://schemas.openxmlformats.org/officeDocument/2006/math" xmlns:v="urn:schemas-microsoft-com:vml" xmlns:wp14="http://schemas.microsoft.com/office/word/2010/wordprocessingDrawing" xmlns:wp="http://schemas.openxmlformats.org/drawingml/2006/wordprocessingDrawing" xmlns:w10="urn:schemas-microsoft-com:office:word" xmlns:w="http://schemas.openxmlformats.org/wordprocessingml/2006/main" xmlns:w14="http://schemas.microsoft.com/office/word/2010/wordml" xmlns:w15="http://schemas.microsoft.com/office/word/2012/wordml" xmlns:w16cex="http://schemas.microsoft.com/office/word/2018/wordml/cex" xmlns:w16cid="http://schemas.microsoft.com/office/word/2016/wordml/cid" xmlns:w16="http://schemas.microsoft.com/office/word/2018/wordml" xmlns:w16sdtdh="http://schemas.microsoft.com/office/word/2020/wordml/sdtdatahash" xmlns:w16se="http://schemas.microsoft.com/office/word/2015/wordml/symex" xmlns:wpg="http://schemas.microsoft.com/office/word/2010/wordprocessingGroup" xmlns:wpi="http://schemas.microsoft.com/office/word/2010/wordprocessingInk" xmlns:wne="http://schemas.microsoft.com/office/word/2006/wordml" xmlns:wps="http://schemas.microsoft.com/office/word/2010/wordprocessingShape" mc:Ignorable="w14 w15 w16se w16cid w16 w16cex w16sdtdh wp14">
   <w:endnote w:type="separator" w:id="-1">
     <w:p>
       <w:pPr>
@@ -2106,7 +1594,7 @@
 </file>
 
 <file path=word/footnotes.xml><?xml version="1.0" encoding="utf-8"?>
-<w:footnotes xmlns:wpc="http://schemas.microsoft.com/office/word/2010/wordprocessingCanvas" xmlns:cx="http://schemas.microsoft.com/office/drawing/2014/chartex" xmlns:cx1="http://schemas.microsoft.com/office/drawing/2015/9/8/chartex" xmlns:cx2="http://schemas.microsoft.com/office/drawing/2015/10/21/chartex" xmlns:cx3="http://schemas.microsoft.com/office/drawing/2016/5/9/chartex" xmlns:cx4="http://schemas.microsoft.com/office/drawing/2016/5/10/chartex" xmlns:cx5="http://schemas.microsoft.com/office/drawing/2016/5/11/chartex" xmlns:cx6="http://schemas.microsoft.com/office/drawing/2016/5/12/chartex" xmlns:cx7="http://schemas.microsoft.com/office/drawing/2016/5/13/chartex" xmlns:cx8="http://schemas.microsoft.com/office/drawing/2016/5/14/chartex" xmlns:mc="http://schemas.openxmlformats.org/markup-compatibility/2006" xmlns:aink="http://schemas.microsoft.com/office/drawing/2016/ink" xmlns:am3d="http://schemas.microsoft.com/office/drawing/2017/model3d" xmlns:o="urn:schemas-microsoft-com:office:office" xmlns:r="http://schemas.openxmlformats.org/officeDocument/2006/relationships" xmlns:m="http://schemas.openxmlformats.org/officeDocument/2006/math" xmlns:v="urn:schemas-microsoft-com:vml" xmlns:wp14="http://schemas.microsoft.com/office/word/2010/wordprocessingDrawing" xmlns:wp="http://schemas.openxmlformats.org/drawingml/2006/wordprocessingDrawing" xmlns:w10="urn:schemas-microsoft-com:office:word" xmlns:w="http://schemas.openxmlformats.org/wordprocessingml/2006/main" xmlns:w14="http://schemas.microsoft.com/office/word/2010/wordml" xmlns:w15="http://schemas.microsoft.com/office/word/2012/wordml" xmlns:w16cex="http://schemas.microsoft.com/office/word/2018/wordml/cex" xmlns:w16cid="http://schemas.microsoft.com/office/word/2016/wordml/cid" xmlns:w16="http://schemas.microsoft.com/office/word/2018/wordml" xmlns:w16se="http://schemas.microsoft.com/office/word/2015/wordml/symex" xmlns:wpg="http://schemas.microsoft.com/office/word/2010/wordprocessingGroup" xmlns:wpi="http://schemas.microsoft.com/office/word/2010/wordprocessingInk" xmlns:wne="http://schemas.microsoft.com/office/word/2006/wordml" xmlns:wps="http://schemas.microsoft.com/office/word/2010/wordprocessingShape" mc:Ignorable="w14 w15 w16se w16cid w16 w16cex wp14">
+<w:footnotes xmlns:wpc="http://schemas.microsoft.com/office/word/2010/wordprocessingCanvas" xmlns:cx="http://schemas.microsoft.com/office/drawing/2014/chartex" xmlns:cx1="http://schemas.microsoft.com/office/drawing/2015/9/8/chartex" xmlns:cx2="http://schemas.microsoft.com/office/drawing/2015/10/21/chartex" xmlns:cx3="http://schemas.microsoft.com/office/drawing/2016/5/9/chartex" xmlns:cx4="http://schemas.microsoft.com/office/drawing/2016/5/10/chartex" xmlns:cx5="http://schemas.microsoft.com/office/drawing/2016/5/11/chartex" xmlns:cx6="http://schemas.microsoft.com/office/drawing/2016/5/12/chartex" xmlns:cx7="http://schemas.microsoft.com/office/drawing/2016/5/13/chartex" xmlns:cx8="http://schemas.microsoft.com/office/drawing/2016/5/14/chartex" xmlns:mc="http://schemas.openxmlformats.org/markup-compatibility/2006" xmlns:aink="http://schemas.microsoft.com/office/drawing/2016/ink" xmlns:am3d="http://schemas.microsoft.com/office/drawing/2017/model3d" xmlns:o="urn:schemas-microsoft-com:office:office" xmlns:r="http://schemas.openxmlformats.org/officeDocument/2006/relationships" xmlns:m="http://schemas.openxmlformats.org/officeDocument/2006/math" xmlns:v="urn:schemas-microsoft-com:vml" xmlns:wp14="http://schemas.microsoft.com/office/word/2010/wordprocessingDrawing" xmlns:wp="http://schemas.openxmlformats.org/drawingml/2006/wordprocessingDrawing" xmlns:w10="urn:schemas-microsoft-com:office:word" xmlns:w="http://schemas.openxmlformats.org/wordprocessingml/2006/main" xmlns:w14="http://schemas.microsoft.com/office/word/2010/wordml" xmlns:w15="http://schemas.microsoft.com/office/word/2012/wordml" xmlns:w16cex="http://schemas.microsoft.com/office/word/2018/wordml/cex" xmlns:w16cid="http://schemas.microsoft.com/office/word/2016/wordml/cid" xmlns:w16="http://schemas.microsoft.com/office/word/2018/wordml" xmlns:w16sdtdh="http://schemas.microsoft.com/office/word/2020/wordml/sdtdatahash" xmlns:w16se="http://schemas.microsoft.com/office/word/2015/wordml/symex" xmlns:wpg="http://schemas.microsoft.com/office/word/2010/wordprocessingGroup" xmlns:wpi="http://schemas.microsoft.com/office/word/2010/wordprocessingInk" xmlns:wne="http://schemas.microsoft.com/office/word/2006/wordml" xmlns:wps="http://schemas.microsoft.com/office/word/2010/wordprocessingShape" mc:Ignorable="w14 w15 w16se w16cid w16 w16cex w16sdtdh wp14">
   <w:footnote w:type="separator" w:id="-1">
     <w:p>
       <w:pPr>
@@ -2131,7 +1619,7 @@
 </file>
 
 <file path=word/numbering.xml><?xml version="1.0" encoding="utf-8"?>
-<w:numbering xmlns:wpc="http://schemas.microsoft.com/office/word/2010/wordprocessingCanvas" xmlns:cx="http://schemas.microsoft.com/office/drawing/2014/chartex" xmlns:cx1="http://schemas.microsoft.com/office/drawing/2015/9/8/chartex" xmlns:cx2="http://schemas.microsoft.com/office/drawing/2015/10/21/chartex" xmlns:cx3="http://schemas.microsoft.com/office/drawing/2016/5/9/chartex" xmlns:cx4="http://schemas.microsoft.com/office/drawing/2016/5/10/chartex" xmlns:cx5="http://schemas.microsoft.com/office/drawing/2016/5/11/chartex" xmlns:cx6="http://schemas.microsoft.com/office/drawing/2016/5/12/chartex" xmlns:cx7="http://schemas.microsoft.com/office/drawing/2016/5/13/chartex" xmlns:cx8="http://schemas.microsoft.com/office/drawing/2016/5/14/chartex" xmlns:mc="http://schemas.openxmlformats.org/markup-compatibility/2006" xmlns:aink="http://schemas.microsoft.com/office/drawing/2016/ink" xmlns:am3d="http://schemas.microsoft.com/office/drawing/2017/model3d" xmlns:o="urn:schemas-microsoft-com:office:office" xmlns:r="http://schemas.openxmlformats.org/officeDocument/2006/relationships" xmlns:m="http://schemas.openxmlformats.org/officeDocument/2006/math" xmlns:v="urn:schemas-microsoft-com:vml" xmlns:wp14="http://schemas.microsoft.com/office/word/2010/wordprocessingDrawing" xmlns:wp="http://schemas.openxmlformats.org/drawingml/2006/wordprocessingDrawing" xmlns:w10="urn:schemas-microsoft-com:office:word" xmlns:w="http://schemas.openxmlformats.org/wordprocessingml/2006/main" xmlns:w14="http://schemas.microsoft.com/office/word/2010/wordml" xmlns:w15="http://schemas.microsoft.com/office/word/2012/wordml" xmlns:w16cex="http://schemas.microsoft.com/office/word/2018/wordml/cex" xmlns:w16cid="http://schemas.microsoft.com/office/word/2016/wordml/cid" xmlns:w16="http://schemas.microsoft.com/office/word/2018/wordml" xmlns:w16se="http://schemas.microsoft.com/office/word/2015/wordml/symex" xmlns:wpg="http://schemas.microsoft.com/office/word/2010/wordprocessingGroup" xmlns:wpi="http://schemas.microsoft.com/office/word/2010/wordprocessingInk" xmlns:wne="http://schemas.microsoft.com/office/word/2006/wordml" xmlns:wps="http://schemas.microsoft.com/office/word/2010/wordprocessingShape" mc:Ignorable="w14 w15 w16se w16cid w16 w16cex wp14">
+<w:numbering xmlns:wpc="http://schemas.microsoft.com/office/word/2010/wordprocessingCanvas" xmlns:cx="http://schemas.microsoft.com/office/drawing/2014/chartex" xmlns:cx1="http://schemas.microsoft.com/office/drawing/2015/9/8/chartex" xmlns:cx2="http://schemas.microsoft.com/office/drawing/2015/10/21/chartex" xmlns:cx3="http://schemas.microsoft.com/office/drawing/2016/5/9/chartex" xmlns:cx4="http://schemas.microsoft.com/office/drawing/2016/5/10/chartex" xmlns:cx5="http://schemas.microsoft.com/office/drawing/2016/5/11/chartex" xmlns:cx6="http://schemas.microsoft.com/office/drawing/2016/5/12/chartex" xmlns:cx7="http://schemas.microsoft.com/office/drawing/2016/5/13/chartex" xmlns:cx8="http://schemas.microsoft.com/office/drawing/2016/5/14/chartex" xmlns:mc="http://schemas.openxmlformats.org/markup-compatibility/2006" xmlns:aink="http://schemas.microsoft.com/office/drawing/2016/ink" xmlns:am3d="http://schemas.microsoft.com/office/drawing/2017/model3d" xmlns:o="urn:schemas-microsoft-com:office:office" xmlns:r="http://schemas.openxmlformats.org/officeDocument/2006/relationships" xmlns:m="http://schemas.openxmlformats.org/officeDocument/2006/math" xmlns:v="urn:schemas-microsoft-com:vml" xmlns:wp14="http://schemas.microsoft.com/office/word/2010/wordprocessingDrawing" xmlns:wp="http://schemas.openxmlformats.org/drawingml/2006/wordprocessingDrawing" xmlns:w10="urn:schemas-microsoft-com:office:word" xmlns:w="http://schemas.openxmlformats.org/wordprocessingml/2006/main" xmlns:w14="http://schemas.microsoft.com/office/word/2010/wordml" xmlns:w15="http://schemas.microsoft.com/office/word/2012/wordml" xmlns:w16cex="http://schemas.microsoft.com/office/word/2018/wordml/cex" xmlns:w16cid="http://schemas.microsoft.com/office/word/2016/wordml/cid" xmlns:w16="http://schemas.microsoft.com/office/word/2018/wordml" xmlns:w16sdtdh="http://schemas.microsoft.com/office/word/2020/wordml/sdtdatahash" xmlns:w16se="http://schemas.microsoft.com/office/word/2015/wordml/symex" xmlns:wpg="http://schemas.microsoft.com/office/word/2010/wordprocessingGroup" xmlns:wpi="http://schemas.microsoft.com/office/word/2010/wordprocessingInk" xmlns:wne="http://schemas.microsoft.com/office/word/2006/wordml" xmlns:wps="http://schemas.microsoft.com/office/word/2010/wordprocessingShape" mc:Ignorable="w14 w15 w16se w16cid w16 w16cex w16sdtdh wp14">
   <w:abstractNum w:abstractNumId="0" w15:restartNumberingAfterBreak="0">
     <w:nsid w:val="01A54CE1"/>
     <w:multiLevelType w:val="hybridMultilevel"/>
@@ -2488,102 +1976,16 @@
     </w:lvl>
   </w:abstractNum>
   <w:abstractNum w:abstractNumId="4" w15:restartNumberingAfterBreak="0">
-    <w:nsid w:val="14593F28"/>
+    <w:nsid w:val="09D557CC"/>
     <w:multiLevelType w:val="hybridMultilevel"/>
-    <w:tmpl w:val="20466066"/>
-    <w:lvl w:ilvl="0" w:tplc="0407000F">
+    <w:tmpl w:val="08D4F540"/>
+    <w:lvl w:ilvl="0" w:tplc="1278047A">
       <w:start w:val="1"/>
       <w:numFmt w:val="decimal"/>
       <w:lvlText w:val="%1."/>
       <w:lvlJc w:val="left"/>
       <w:pPr>
-        <w:ind w:left="720" w:hanging="360"/>
-      </w:pPr>
-    </w:lvl>
-    <w:lvl w:ilvl="1" w:tplc="04070019" w:tentative="1">
-      <w:start w:val="1"/>
-      <w:numFmt w:val="lowerLetter"/>
-      <w:lvlText w:val="%2."/>
-      <w:lvlJc w:val="left"/>
-      <w:pPr>
-        <w:ind w:left="1440" w:hanging="360"/>
-      </w:pPr>
-    </w:lvl>
-    <w:lvl w:ilvl="2" w:tplc="0407001B" w:tentative="1">
-      <w:start w:val="1"/>
-      <w:numFmt w:val="lowerRoman"/>
-      <w:lvlText w:val="%3."/>
-      <w:lvlJc w:val="right"/>
-      <w:pPr>
-        <w:ind w:left="2160" w:hanging="180"/>
-      </w:pPr>
-    </w:lvl>
-    <w:lvl w:ilvl="3" w:tplc="0407000F" w:tentative="1">
-      <w:start w:val="1"/>
-      <w:numFmt w:val="decimal"/>
-      <w:lvlText w:val="%4."/>
-      <w:lvlJc w:val="left"/>
-      <w:pPr>
-        <w:ind w:left="2880" w:hanging="360"/>
-      </w:pPr>
-    </w:lvl>
-    <w:lvl w:ilvl="4" w:tplc="04070019" w:tentative="1">
-      <w:start w:val="1"/>
-      <w:numFmt w:val="lowerLetter"/>
-      <w:lvlText w:val="%5."/>
-      <w:lvlJc w:val="left"/>
-      <w:pPr>
-        <w:ind w:left="3600" w:hanging="360"/>
-      </w:pPr>
-    </w:lvl>
-    <w:lvl w:ilvl="5" w:tplc="0407001B" w:tentative="1">
-      <w:start w:val="1"/>
-      <w:numFmt w:val="lowerRoman"/>
-      <w:lvlText w:val="%6."/>
-      <w:lvlJc w:val="right"/>
-      <w:pPr>
-        <w:ind w:left="4320" w:hanging="180"/>
-      </w:pPr>
-    </w:lvl>
-    <w:lvl w:ilvl="6" w:tplc="0407000F" w:tentative="1">
-      <w:start w:val="1"/>
-      <w:numFmt w:val="decimal"/>
-      <w:lvlText w:val="%7."/>
-      <w:lvlJc w:val="left"/>
-      <w:pPr>
-        <w:ind w:left="5040" w:hanging="360"/>
-      </w:pPr>
-    </w:lvl>
-    <w:lvl w:ilvl="7" w:tplc="04070019" w:tentative="1">
-      <w:start w:val="1"/>
-      <w:numFmt w:val="lowerLetter"/>
-      <w:lvlText w:val="%8."/>
-      <w:lvlJc w:val="left"/>
-      <w:pPr>
-        <w:ind w:left="5760" w:hanging="360"/>
-      </w:pPr>
-    </w:lvl>
-    <w:lvl w:ilvl="8" w:tplc="0407001B" w:tentative="1">
-      <w:start w:val="1"/>
-      <w:numFmt w:val="lowerRoman"/>
-      <w:lvlText w:val="%9."/>
-      <w:lvlJc w:val="right"/>
-      <w:pPr>
-        <w:ind w:left="6480" w:hanging="180"/>
-      </w:pPr>
-    </w:lvl>
-  </w:abstractNum>
-  <w:abstractNum w:abstractNumId="5" w15:restartNumberingAfterBreak="0">
-    <w:nsid w:val="22D02D7A"/>
-    <w:multiLevelType w:val="hybridMultilevel"/>
-    <w:tmpl w:val="5CD82976"/>
-    <w:lvl w:ilvl="0" w:tplc="C66EE20A">
-      <w:start w:val="1"/>
-      <w:numFmt w:val="decimal"/>
-      <w:lvlText w:val="%1."/>
-      <w:lvlJc w:val="left"/>
-      <w:pPr>
-        <w:ind w:left="720" w:hanging="360"/>
+        <w:ind w:left="684" w:hanging="360"/>
       </w:pPr>
       <w:rPr>
         <w:rFonts w:hint="default"/>
@@ -2597,6 +1999,92 @@
       <w:lvlText w:val="%2."/>
       <w:lvlJc w:val="left"/>
       <w:pPr>
+        <w:ind w:left="1404" w:hanging="360"/>
+      </w:pPr>
+    </w:lvl>
+    <w:lvl w:ilvl="2" w:tplc="0407001B" w:tentative="1">
+      <w:start w:val="1"/>
+      <w:numFmt w:val="lowerRoman"/>
+      <w:lvlText w:val="%3."/>
+      <w:lvlJc w:val="right"/>
+      <w:pPr>
+        <w:ind w:left="2124" w:hanging="180"/>
+      </w:pPr>
+    </w:lvl>
+    <w:lvl w:ilvl="3" w:tplc="0407000F" w:tentative="1">
+      <w:start w:val="1"/>
+      <w:numFmt w:val="decimal"/>
+      <w:lvlText w:val="%4."/>
+      <w:lvlJc w:val="left"/>
+      <w:pPr>
+        <w:ind w:left="2844" w:hanging="360"/>
+      </w:pPr>
+    </w:lvl>
+    <w:lvl w:ilvl="4" w:tplc="04070019" w:tentative="1">
+      <w:start w:val="1"/>
+      <w:numFmt w:val="lowerLetter"/>
+      <w:lvlText w:val="%5."/>
+      <w:lvlJc w:val="left"/>
+      <w:pPr>
+        <w:ind w:left="3564" w:hanging="360"/>
+      </w:pPr>
+    </w:lvl>
+    <w:lvl w:ilvl="5" w:tplc="0407001B" w:tentative="1">
+      <w:start w:val="1"/>
+      <w:numFmt w:val="lowerRoman"/>
+      <w:lvlText w:val="%6."/>
+      <w:lvlJc w:val="right"/>
+      <w:pPr>
+        <w:ind w:left="4284" w:hanging="180"/>
+      </w:pPr>
+    </w:lvl>
+    <w:lvl w:ilvl="6" w:tplc="0407000F" w:tentative="1">
+      <w:start w:val="1"/>
+      <w:numFmt w:val="decimal"/>
+      <w:lvlText w:val="%7."/>
+      <w:lvlJc w:val="left"/>
+      <w:pPr>
+        <w:ind w:left="5004" w:hanging="360"/>
+      </w:pPr>
+    </w:lvl>
+    <w:lvl w:ilvl="7" w:tplc="04070019" w:tentative="1">
+      <w:start w:val="1"/>
+      <w:numFmt w:val="lowerLetter"/>
+      <w:lvlText w:val="%8."/>
+      <w:lvlJc w:val="left"/>
+      <w:pPr>
+        <w:ind w:left="5724" w:hanging="360"/>
+      </w:pPr>
+    </w:lvl>
+    <w:lvl w:ilvl="8" w:tplc="0407001B" w:tentative="1">
+      <w:start w:val="1"/>
+      <w:numFmt w:val="lowerRoman"/>
+      <w:lvlText w:val="%9."/>
+      <w:lvlJc w:val="right"/>
+      <w:pPr>
+        <w:ind w:left="6444" w:hanging="180"/>
+      </w:pPr>
+    </w:lvl>
+  </w:abstractNum>
+  <w:abstractNum w:abstractNumId="5" w15:restartNumberingAfterBreak="0">
+    <w:nsid w:val="14593F28"/>
+    <w:multiLevelType w:val="hybridMultilevel"/>
+    <w:tmpl w:val="20466066"/>
+    <w:lvl w:ilvl="0" w:tplc="0407000F">
+      <w:start w:val="1"/>
+      <w:numFmt w:val="decimal"/>
+      <w:lvlText w:val="%1."/>
+      <w:lvlJc w:val="left"/>
+      <w:pPr>
+        <w:ind w:left="720" w:hanging="360"/>
+      </w:pPr>
+    </w:lvl>
+    <w:lvl w:ilvl="1" w:tplc="04070019" w:tentative="1">
+      <w:start w:val="1"/>
+      <w:numFmt w:val="lowerLetter"/>
+      <w:lvlText w:val="%2."/>
+      <w:lvlJc w:val="left"/>
+      <w:pPr>
         <w:ind w:left="1440" w:hanging="360"/>
       </w:pPr>
     </w:lvl>
@@ -2665,187 +2153,9 @@
     </w:lvl>
   </w:abstractNum>
   <w:abstractNum w:abstractNumId="6" w15:restartNumberingAfterBreak="0">
-    <w:nsid w:val="24267276"/>
+    <w:nsid w:val="22D02D7A"/>
     <w:multiLevelType w:val="hybridMultilevel"/>
-    <w:tmpl w:val="ACE6A630"/>
-    <w:lvl w:ilvl="0" w:tplc="27C4EB1A">
-      <w:start w:val="1"/>
-      <w:numFmt w:val="decimal"/>
-      <w:lvlText w:val="%1."/>
-      <w:lvlJc w:val="left"/>
-      <w:pPr>
-        <w:ind w:left="900" w:hanging="360"/>
-      </w:pPr>
-      <w:rPr>
-        <w:rFonts w:hint="default"/>
-      </w:rPr>
-    </w:lvl>
-    <w:lvl w:ilvl="1" w:tplc="04070019" w:tentative="1">
-      <w:start w:val="1"/>
-      <w:numFmt w:val="lowerLetter"/>
-      <w:lvlText w:val="%2."/>
-      <w:lvlJc w:val="left"/>
-      <w:pPr>
-        <w:ind w:left="1605" w:hanging="360"/>
-      </w:pPr>
-    </w:lvl>
-    <w:lvl w:ilvl="2" w:tplc="0407001B" w:tentative="1">
-      <w:start w:val="1"/>
-      <w:numFmt w:val="lowerRoman"/>
-      <w:lvlText w:val="%3."/>
-      <w:lvlJc w:val="right"/>
-      <w:pPr>
-        <w:ind w:left="2325" w:hanging="180"/>
-      </w:pPr>
-    </w:lvl>
-    <w:lvl w:ilvl="3" w:tplc="0407000F" w:tentative="1">
-      <w:start w:val="1"/>
-      <w:numFmt w:val="decimal"/>
-      <w:lvlText w:val="%4."/>
-      <w:lvlJc w:val="left"/>
-      <w:pPr>
-        <w:ind w:left="3045" w:hanging="360"/>
-      </w:pPr>
-    </w:lvl>
-    <w:lvl w:ilvl="4" w:tplc="04070019" w:tentative="1">
-      <w:start w:val="1"/>
-      <w:numFmt w:val="lowerLetter"/>
-      <w:lvlText w:val="%5."/>
-      <w:lvlJc w:val="left"/>
-      <w:pPr>
-        <w:ind w:left="3765" w:hanging="360"/>
-      </w:pPr>
-    </w:lvl>
-    <w:lvl w:ilvl="5" w:tplc="0407001B" w:tentative="1">
-      <w:start w:val="1"/>
-      <w:numFmt w:val="lowerRoman"/>
-      <w:lvlText w:val="%6."/>
-      <w:lvlJc w:val="right"/>
-      <w:pPr>
-        <w:ind w:left="4485" w:hanging="180"/>
-      </w:pPr>
-    </w:lvl>
-    <w:lvl w:ilvl="6" w:tplc="0407000F" w:tentative="1">
-      <w:start w:val="1"/>
-      <w:numFmt w:val="decimal"/>
-      <w:lvlText w:val="%7."/>
-      <w:lvlJc w:val="left"/>
-      <w:pPr>
-        <w:ind w:left="5205" w:hanging="360"/>
-      </w:pPr>
-    </w:lvl>
-    <w:lvl w:ilvl="7" w:tplc="04070019" w:tentative="1">
-      <w:start w:val="1"/>
-      <w:numFmt w:val="lowerLetter"/>
-      <w:lvlText w:val="%8."/>
-      <w:lvlJc w:val="left"/>
-      <w:pPr>
-        <w:ind w:left="5925" w:hanging="360"/>
-      </w:pPr>
-    </w:lvl>
-    <w:lvl w:ilvl="8" w:tplc="0407001B" w:tentative="1">
-      <w:start w:val="1"/>
-      <w:numFmt w:val="lowerRoman"/>
-      <w:lvlText w:val="%9."/>
-      <w:lvlJc w:val="right"/>
-      <w:pPr>
-        <w:ind w:left="6645" w:hanging="180"/>
-      </w:pPr>
-    </w:lvl>
-  </w:abstractNum>
-  <w:abstractNum w:abstractNumId="7" w15:restartNumberingAfterBreak="0">
-    <w:nsid w:val="361B5E02"/>
-    <w:multiLevelType w:val="hybridMultilevel"/>
-    <w:tmpl w:val="B5CAB692"/>
-    <w:lvl w:ilvl="0" w:tplc="0407000F">
-      <w:start w:val="1"/>
-      <w:numFmt w:val="decimal"/>
-      <w:lvlText w:val="%1."/>
-      <w:lvlJc w:val="left"/>
-      <w:pPr>
-        <w:ind w:left="720" w:hanging="360"/>
-      </w:pPr>
-      <w:rPr>
-        <w:rFonts w:hint="default"/>
-      </w:rPr>
-    </w:lvl>
-    <w:lvl w:ilvl="1" w:tplc="04070019" w:tentative="1">
-      <w:start w:val="1"/>
-      <w:numFmt w:val="lowerLetter"/>
-      <w:lvlText w:val="%2."/>
-      <w:lvlJc w:val="left"/>
-      <w:pPr>
-        <w:ind w:left="1440" w:hanging="360"/>
-      </w:pPr>
-    </w:lvl>
-    <w:lvl w:ilvl="2" w:tplc="0407001B" w:tentative="1">
-      <w:start w:val="1"/>
-      <w:numFmt w:val="lowerRoman"/>
-      <w:lvlText w:val="%3."/>
-      <w:lvlJc w:val="right"/>
-      <w:pPr>
-        <w:ind w:left="2160" w:hanging="180"/>
-      </w:pPr>
-    </w:lvl>
-    <w:lvl w:ilvl="3" w:tplc="0407000F" w:tentative="1">
-      <w:start w:val="1"/>
-      <w:numFmt w:val="decimal"/>
-      <w:lvlText w:val="%4."/>
-      <w:lvlJc w:val="left"/>
-      <w:pPr>
-        <w:ind w:left="2880" w:hanging="360"/>
-      </w:pPr>
-    </w:lvl>
-    <w:lvl w:ilvl="4" w:tplc="04070019" w:tentative="1">
-      <w:start w:val="1"/>
-      <w:numFmt w:val="lowerLetter"/>
-      <w:lvlText w:val="%5."/>
-      <w:lvlJc w:val="left"/>
-      <w:pPr>
-        <w:ind w:left="3600" w:hanging="360"/>
-      </w:pPr>
-    </w:lvl>
-    <w:lvl w:ilvl="5" w:tplc="0407001B" w:tentative="1">
-      <w:start w:val="1"/>
-      <w:numFmt w:val="lowerRoman"/>
-      <w:lvlText w:val="%6."/>
-      <w:lvlJc w:val="right"/>
-      <w:pPr>
-        <w:ind w:left="4320" w:hanging="180"/>
-      </w:pPr>
-    </w:lvl>
-    <w:lvl w:ilvl="6" w:tplc="0407000F" w:tentative="1">
-      <w:start w:val="1"/>
-      <w:numFmt w:val="decimal"/>
-      <w:lvlText w:val="%7."/>
-      <w:lvlJc w:val="left"/>
-      <w:pPr>
-        <w:ind w:left="5040" w:hanging="360"/>
-      </w:pPr>
-    </w:lvl>
-    <w:lvl w:ilvl="7" w:tplc="04070019" w:tentative="1">
-      <w:start w:val="1"/>
-      <w:numFmt w:val="lowerLetter"/>
-      <w:lvlText w:val="%8."/>
-      <w:lvlJc w:val="left"/>
-      <w:pPr>
-        <w:ind w:left="5760" w:hanging="360"/>
-      </w:pPr>
-    </w:lvl>
-    <w:lvl w:ilvl="8" w:tplc="0407001B" w:tentative="1">
-      <w:start w:val="1"/>
-      <w:numFmt w:val="lowerRoman"/>
-      <w:lvlText w:val="%9."/>
-      <w:lvlJc w:val="right"/>
-      <w:pPr>
-        <w:ind w:left="6480" w:hanging="180"/>
-      </w:pPr>
-    </w:lvl>
-  </w:abstractNum>
-  <w:abstractNum w:abstractNumId="8" w15:restartNumberingAfterBreak="0">
-    <w:nsid w:val="510D3020"/>
-    <w:multiLevelType w:val="hybridMultilevel"/>
-    <w:tmpl w:val="A47A4DC8"/>
+    <w:tmpl w:val="5CD82976"/>
     <w:lvl w:ilvl="0" w:tplc="C66EE20A">
       <w:start w:val="1"/>
       <w:numFmt w:val="decimal"/>
@@ -2933,17 +2243,106 @@
       </w:pPr>
     </w:lvl>
   </w:abstractNum>
-  <w:abstractNum w:abstractNumId="9" w15:restartNumberingAfterBreak="0">
-    <w:nsid w:val="564B3DA5"/>
+  <w:abstractNum w:abstractNumId="7" w15:restartNumberingAfterBreak="0">
+    <w:nsid w:val="24267276"/>
     <w:multiLevelType w:val="hybridMultilevel"/>
-    <w:tmpl w:val="5CD82976"/>
-    <w:lvl w:ilvl="0" w:tplc="C66EE20A">
+    <w:tmpl w:val="ACE6A630"/>
+    <w:lvl w:ilvl="0" w:tplc="27C4EB1A">
       <w:start w:val="1"/>
       <w:numFmt w:val="decimal"/>
       <w:lvlText w:val="%1."/>
       <w:lvlJc w:val="left"/>
       <w:pPr>
-        <w:ind w:left="720" w:hanging="360"/>
+        <w:ind w:left="900" w:hanging="360"/>
+      </w:pPr>
+      <w:rPr>
+        <w:rFonts w:hint="default"/>
+      </w:rPr>
+    </w:lvl>
+    <w:lvl w:ilvl="1" w:tplc="04070019" w:tentative="1">
+      <w:start w:val="1"/>
+      <w:numFmt w:val="lowerLetter"/>
+      <w:lvlText w:val="%2."/>
+      <w:lvlJc w:val="left"/>
+      <w:pPr>
+        <w:ind w:left="1605" w:hanging="360"/>
+      </w:pPr>
+    </w:lvl>
+    <w:lvl w:ilvl="2" w:tplc="0407001B" w:tentative="1">
+      <w:start w:val="1"/>
+      <w:numFmt w:val="lowerRoman"/>
+      <w:lvlText w:val="%3."/>
+      <w:lvlJc w:val="right"/>
+      <w:pPr>
+        <w:ind w:left="2325" w:hanging="180"/>
+      </w:pPr>
+    </w:lvl>
+    <w:lvl w:ilvl="3" w:tplc="0407000F" w:tentative="1">
+      <w:start w:val="1"/>
+      <w:numFmt w:val="decimal"/>
+      <w:lvlText w:val="%4."/>
+      <w:lvlJc w:val="left"/>
+      <w:pPr>
+        <w:ind w:left="3045" w:hanging="360"/>
+      </w:pPr>
+    </w:lvl>
+    <w:lvl w:ilvl="4" w:tplc="04070019" w:tentative="1">
+      <w:start w:val="1"/>
+      <w:numFmt w:val="lowerLetter"/>
+      <w:lvlText w:val="%5."/>
+      <w:lvlJc w:val="left"/>
+      <w:pPr>
+        <w:ind w:left="3765" w:hanging="360"/>
+      </w:pPr>
+    </w:lvl>
+    <w:lvl w:ilvl="5" w:tplc="0407001B" w:tentative="1">
+      <w:start w:val="1"/>
+      <w:numFmt w:val="lowerRoman"/>
+      <w:lvlText w:val="%6."/>
+      <w:lvlJc w:val="right"/>
+      <w:pPr>
+        <w:ind w:left="4485" w:hanging="180"/>
+      </w:pPr>
+    </w:lvl>
+    <w:lvl w:ilvl="6" w:tplc="0407000F" w:tentative="1">
+      <w:start w:val="1"/>
+      <w:numFmt w:val="decimal"/>
+      <w:lvlText w:val="%7."/>
+      <w:lvlJc w:val="left"/>
+      <w:pPr>
+        <w:ind w:left="5205" w:hanging="360"/>
+      </w:pPr>
+    </w:lvl>
+    <w:lvl w:ilvl="7" w:tplc="04070019" w:tentative="1">
+      <w:start w:val="1"/>
+      <w:numFmt w:val="lowerLetter"/>
+      <w:lvlText w:val="%8."/>
+      <w:lvlJc w:val="left"/>
+      <w:pPr>
+        <w:ind w:left="5925" w:hanging="360"/>
+      </w:pPr>
+    </w:lvl>
+    <w:lvl w:ilvl="8" w:tplc="0407001B" w:tentative="1">
+      <w:start w:val="1"/>
+      <w:numFmt w:val="lowerRoman"/>
+      <w:lvlText w:val="%9."/>
+      <w:lvlJc w:val="right"/>
+      <w:pPr>
+        <w:ind w:left="6645" w:hanging="180"/>
+      </w:pPr>
+    </w:lvl>
+  </w:abstractNum>
+  <w:abstractNum w:abstractNumId="8" w15:restartNumberingAfterBreak="0">
+    <w:nsid w:val="33FB6ED6"/>
+    <w:multiLevelType w:val="hybridMultilevel"/>
+    <w:tmpl w:val="0602D2C8"/>
+    <w:lvl w:ilvl="0" w:tplc="28E64D32">
+      <w:start w:val="1"/>
+      <w:numFmt w:val="decimal"/>
+      <w:lvlText w:val="%1."/>
+      <w:lvlJc w:val="left"/>
+      <w:pPr>
+        <w:ind w:left="684" w:hanging="360"/>
       </w:pPr>
       <w:rPr>
         <w:rFonts w:hint="default"/>
@@ -2957,6 +2356,95 @@
       <w:lvlText w:val="%2."/>
       <w:lvlJc w:val="left"/>
       <w:pPr>
+        <w:ind w:left="1404" w:hanging="360"/>
+      </w:pPr>
+    </w:lvl>
+    <w:lvl w:ilvl="2" w:tplc="0407001B" w:tentative="1">
+      <w:start w:val="1"/>
+      <w:numFmt w:val="lowerRoman"/>
+      <w:lvlText w:val="%3."/>
+      <w:lvlJc w:val="right"/>
+      <w:pPr>
+        <w:ind w:left="2124" w:hanging="180"/>
+      </w:pPr>
+    </w:lvl>
+    <w:lvl w:ilvl="3" w:tplc="0407000F" w:tentative="1">
+      <w:start w:val="1"/>
+      <w:numFmt w:val="decimal"/>
+      <w:lvlText w:val="%4."/>
+      <w:lvlJc w:val="left"/>
+      <w:pPr>
+        <w:ind w:left="2844" w:hanging="360"/>
+      </w:pPr>
+    </w:lvl>
+    <w:lvl w:ilvl="4" w:tplc="04070019" w:tentative="1">
+      <w:start w:val="1"/>
+      <w:numFmt w:val="lowerLetter"/>
+      <w:lvlText w:val="%5."/>
+      <w:lvlJc w:val="left"/>
+      <w:pPr>
+        <w:ind w:left="3564" w:hanging="360"/>
+      </w:pPr>
+    </w:lvl>
+    <w:lvl w:ilvl="5" w:tplc="0407001B" w:tentative="1">
+      <w:start w:val="1"/>
+      <w:numFmt w:val="lowerRoman"/>
+      <w:lvlText w:val="%6."/>
+      <w:lvlJc w:val="right"/>
+      <w:pPr>
+        <w:ind w:left="4284" w:hanging="180"/>
+      </w:pPr>
+    </w:lvl>
+    <w:lvl w:ilvl="6" w:tplc="0407000F" w:tentative="1">
+      <w:start w:val="1"/>
+      <w:numFmt w:val="decimal"/>
+      <w:lvlText w:val="%7."/>
+      <w:lvlJc w:val="left"/>
+      <w:pPr>
+        <w:ind w:left="5004" w:hanging="360"/>
+      </w:pPr>
+    </w:lvl>
+    <w:lvl w:ilvl="7" w:tplc="04070019" w:tentative="1">
+      <w:start w:val="1"/>
+      <w:numFmt w:val="lowerLetter"/>
+      <w:lvlText w:val="%8."/>
+      <w:lvlJc w:val="left"/>
+      <w:pPr>
+        <w:ind w:left="5724" w:hanging="360"/>
+      </w:pPr>
+    </w:lvl>
+    <w:lvl w:ilvl="8" w:tplc="0407001B" w:tentative="1">
+      <w:start w:val="1"/>
+      <w:numFmt w:val="lowerRoman"/>
+      <w:lvlText w:val="%9."/>
+      <w:lvlJc w:val="right"/>
+      <w:pPr>
+        <w:ind w:left="6444" w:hanging="180"/>
+      </w:pPr>
+    </w:lvl>
+  </w:abstractNum>
+  <w:abstractNum w:abstractNumId="9" w15:restartNumberingAfterBreak="0">
+    <w:nsid w:val="361B5E02"/>
+    <w:multiLevelType w:val="hybridMultilevel"/>
+    <w:tmpl w:val="B5CAB692"/>
+    <w:lvl w:ilvl="0" w:tplc="0407000F">
+      <w:start w:val="1"/>
+      <w:numFmt w:val="decimal"/>
+      <w:lvlText w:val="%1."/>
+      <w:lvlJc w:val="left"/>
+      <w:pPr>
+        <w:ind w:left="720" w:hanging="360"/>
+      </w:pPr>
+      <w:rPr>
+        <w:rFonts w:hint="default"/>
+      </w:rPr>
+    </w:lvl>
+    <w:lvl w:ilvl="1" w:tplc="04070019" w:tentative="1">
+      <w:start w:val="1"/>
+      <w:numFmt w:val="lowerLetter"/>
+      <w:lvlText w:val="%2."/>
+      <w:lvlJc w:val="left"/>
+      <w:pPr>
         <w:ind w:left="1440" w:hanging="360"/>
       </w:pPr>
     </w:lvl>
@@ -3025,179 +2513,7 @@
     </w:lvl>
   </w:abstractNum>
   <w:abstractNum w:abstractNumId="10" w15:restartNumberingAfterBreak="0">
-    <w:nsid w:val="5E3F6CDC"/>
-    <w:multiLevelType w:val="hybridMultilevel"/>
-    <w:tmpl w:val="EB18BAE4"/>
-    <w:lvl w:ilvl="0" w:tplc="0407000F">
-      <w:start w:val="1"/>
-      <w:numFmt w:val="decimal"/>
-      <w:lvlText w:val="%1."/>
-      <w:lvlJc w:val="left"/>
-      <w:pPr>
-        <w:ind w:left="720" w:hanging="360"/>
-      </w:pPr>
-    </w:lvl>
-    <w:lvl w:ilvl="1" w:tplc="04070019" w:tentative="1">
-      <w:start w:val="1"/>
-      <w:numFmt w:val="lowerLetter"/>
-      <w:lvlText w:val="%2."/>
-      <w:lvlJc w:val="left"/>
-      <w:pPr>
-        <w:ind w:left="1440" w:hanging="360"/>
-      </w:pPr>
-    </w:lvl>
-    <w:lvl w:ilvl="2" w:tplc="0407001B" w:tentative="1">
-      <w:start w:val="1"/>
-      <w:numFmt w:val="lowerRoman"/>
-      <w:lvlText w:val="%3."/>
-      <w:lvlJc w:val="right"/>
-      <w:pPr>
-        <w:ind w:left="2160" w:hanging="180"/>
-      </w:pPr>
-    </w:lvl>
-    <w:lvl w:ilvl="3" w:tplc="0407000F" w:tentative="1">
-      <w:start w:val="1"/>
-      <w:numFmt w:val="decimal"/>
-      <w:lvlText w:val="%4."/>
-      <w:lvlJc w:val="left"/>
-      <w:pPr>
-        <w:ind w:left="2880" w:hanging="360"/>
-      </w:pPr>
-    </w:lvl>
-    <w:lvl w:ilvl="4" w:tplc="04070019" w:tentative="1">
-      <w:start w:val="1"/>
-      <w:numFmt w:val="lowerLetter"/>
-      <w:lvlText w:val="%5."/>
-      <w:lvlJc w:val="left"/>
-      <w:pPr>
-        <w:ind w:left="3600" w:hanging="360"/>
-      </w:pPr>
-    </w:lvl>
-    <w:lvl w:ilvl="5" w:tplc="0407001B" w:tentative="1">
-      <w:start w:val="1"/>
-      <w:numFmt w:val="lowerRoman"/>
-      <w:lvlText w:val="%6."/>
-      <w:lvlJc w:val="right"/>
-      <w:pPr>
-        <w:ind w:left="4320" w:hanging="180"/>
-      </w:pPr>
-    </w:lvl>
-    <w:lvl w:ilvl="6" w:tplc="0407000F" w:tentative="1">
-      <w:start w:val="1"/>
-      <w:numFmt w:val="decimal"/>
-      <w:lvlText w:val="%7."/>
-      <w:lvlJc w:val="left"/>
-      <w:pPr>
-        <w:ind w:left="5040" w:hanging="360"/>
-      </w:pPr>
-    </w:lvl>
-    <w:lvl w:ilvl="7" w:tplc="04070019" w:tentative="1">
-      <w:start w:val="1"/>
-      <w:numFmt w:val="lowerLetter"/>
-      <w:lvlText w:val="%8."/>
-      <w:lvlJc w:val="left"/>
-      <w:pPr>
-        <w:ind w:left="5760" w:hanging="360"/>
-      </w:pPr>
-    </w:lvl>
-    <w:lvl w:ilvl="8" w:tplc="0407001B" w:tentative="1">
-      <w:start w:val="1"/>
-      <w:numFmt w:val="lowerRoman"/>
-      <w:lvlText w:val="%9."/>
-      <w:lvlJc w:val="right"/>
-      <w:pPr>
-        <w:ind w:left="6480" w:hanging="180"/>
-      </w:pPr>
-    </w:lvl>
-  </w:abstractNum>
-  <w:abstractNum w:abstractNumId="11" w15:restartNumberingAfterBreak="0">
-    <w:nsid w:val="653332DA"/>
-    <w:multiLevelType w:val="hybridMultilevel"/>
-    <w:tmpl w:val="404027FC"/>
-    <w:lvl w:ilvl="0" w:tplc="0407000F">
-      <w:start w:val="1"/>
-      <w:numFmt w:val="decimal"/>
-      <w:lvlText w:val="%1."/>
-      <w:lvlJc w:val="left"/>
-      <w:pPr>
-        <w:ind w:left="840" w:hanging="360"/>
-      </w:pPr>
-    </w:lvl>
-    <w:lvl w:ilvl="1" w:tplc="04070019" w:tentative="1">
-      <w:start w:val="1"/>
-      <w:numFmt w:val="lowerLetter"/>
-      <w:lvlText w:val="%2."/>
-      <w:lvlJc w:val="left"/>
-      <w:pPr>
-        <w:ind w:left="1560" w:hanging="360"/>
-      </w:pPr>
-    </w:lvl>
-    <w:lvl w:ilvl="2" w:tplc="0407001B" w:tentative="1">
-      <w:start w:val="1"/>
-      <w:numFmt w:val="lowerRoman"/>
-      <w:lvlText w:val="%3."/>
-      <w:lvlJc w:val="right"/>
-      <w:pPr>
-        <w:ind w:left="2280" w:hanging="180"/>
-      </w:pPr>
-    </w:lvl>
-    <w:lvl w:ilvl="3" w:tplc="0407000F" w:tentative="1">
-      <w:start w:val="1"/>
-      <w:numFmt w:val="decimal"/>
-      <w:lvlText w:val="%4."/>
-      <w:lvlJc w:val="left"/>
-      <w:pPr>
-        <w:ind w:left="3000" w:hanging="360"/>
-      </w:pPr>
-    </w:lvl>
-    <w:lvl w:ilvl="4" w:tplc="04070019" w:tentative="1">
-      <w:start w:val="1"/>
-      <w:numFmt w:val="lowerLetter"/>
-      <w:lvlText w:val="%5."/>
-      <w:lvlJc w:val="left"/>
-      <w:pPr>
-        <w:ind w:left="3720" w:hanging="360"/>
-      </w:pPr>
-    </w:lvl>
-    <w:lvl w:ilvl="5" w:tplc="0407001B" w:tentative="1">
-      <w:start w:val="1"/>
-      <w:numFmt w:val="lowerRoman"/>
-      <w:lvlText w:val="%6."/>
-      <w:lvlJc w:val="right"/>
-      <w:pPr>
-        <w:ind w:left="4440" w:hanging="180"/>
-      </w:pPr>
-    </w:lvl>
-    <w:lvl w:ilvl="6" w:tplc="0407000F" w:tentative="1">
-      <w:start w:val="1"/>
-      <w:numFmt w:val="decimal"/>
-      <w:lvlText w:val="%7."/>
-      <w:lvlJc w:val="left"/>
-      <w:pPr>
-        <w:ind w:left="5160" w:hanging="360"/>
-      </w:pPr>
-    </w:lvl>
-    <w:lvl w:ilvl="7" w:tplc="04070019" w:tentative="1">
-      <w:start w:val="1"/>
-      <w:numFmt w:val="lowerLetter"/>
-      <w:lvlText w:val="%8."/>
-      <w:lvlJc w:val="left"/>
-      <w:pPr>
-        <w:ind w:left="5880" w:hanging="360"/>
-      </w:pPr>
-    </w:lvl>
-    <w:lvl w:ilvl="8" w:tplc="0407001B" w:tentative="1">
-      <w:start w:val="1"/>
-      <w:numFmt w:val="lowerRoman"/>
-      <w:lvlText w:val="%9."/>
-      <w:lvlJc w:val="right"/>
-      <w:pPr>
-        <w:ind w:left="6600" w:hanging="180"/>
-      </w:pPr>
-    </w:lvl>
-  </w:abstractNum>
-  <w:abstractNum w:abstractNumId="12" w15:restartNumberingAfterBreak="0">
-    <w:nsid w:val="79853942"/>
+    <w:nsid w:val="510D3020"/>
     <w:multiLevelType w:val="hybridMultilevel"/>
     <w:tmpl w:val="A47A4DC8"/>
     <w:lvl w:ilvl="0" w:tplc="C66EE20A">
@@ -3287,8 +2603,8 @@
       </w:pPr>
     </w:lvl>
   </w:abstractNum>
-  <w:abstractNum w:abstractNumId="13" w15:restartNumberingAfterBreak="0">
-    <w:nsid w:val="7B815E7D"/>
+  <w:abstractNum w:abstractNumId="11" w15:restartNumberingAfterBreak="0">
+    <w:nsid w:val="564B3DA5"/>
     <w:multiLevelType w:val="hybridMultilevel"/>
     <w:tmpl w:val="5CD82976"/>
     <w:lvl w:ilvl="0" w:tplc="C66EE20A">
@@ -3378,17 +2694,460 @@
       </w:pPr>
     </w:lvl>
   </w:abstractNum>
+  <w:abstractNum w:abstractNumId="12" w15:restartNumberingAfterBreak="0">
+    <w:nsid w:val="5E3F6CDC"/>
+    <w:multiLevelType w:val="hybridMultilevel"/>
+    <w:tmpl w:val="EB18BAE4"/>
+    <w:lvl w:ilvl="0" w:tplc="0407000F">
+      <w:start w:val="1"/>
+      <w:numFmt w:val="decimal"/>
+      <w:lvlText w:val="%1."/>
+      <w:lvlJc w:val="left"/>
+      <w:pPr>
+        <w:ind w:left="720" w:hanging="360"/>
+      </w:pPr>
+    </w:lvl>
+    <w:lvl w:ilvl="1" w:tplc="04070019" w:tentative="1">
+      <w:start w:val="1"/>
+      <w:numFmt w:val="lowerLetter"/>
+      <w:lvlText w:val="%2."/>
+      <w:lvlJc w:val="left"/>
+      <w:pPr>
+        <w:ind w:left="1440" w:hanging="360"/>
+      </w:pPr>
+    </w:lvl>
+    <w:lvl w:ilvl="2" w:tplc="0407001B" w:tentative="1">
+      <w:start w:val="1"/>
+      <w:numFmt w:val="lowerRoman"/>
+      <w:lvlText w:val="%3."/>
+      <w:lvlJc w:val="right"/>
+      <w:pPr>
+        <w:ind w:left="2160" w:hanging="180"/>
+      </w:pPr>
+    </w:lvl>
+    <w:lvl w:ilvl="3" w:tplc="0407000F" w:tentative="1">
+      <w:start w:val="1"/>
+      <w:numFmt w:val="decimal"/>
+      <w:lvlText w:val="%4."/>
+      <w:lvlJc w:val="left"/>
+      <w:pPr>
+        <w:ind w:left="2880" w:hanging="360"/>
+      </w:pPr>
+    </w:lvl>
+    <w:lvl w:ilvl="4" w:tplc="04070019" w:tentative="1">
+      <w:start w:val="1"/>
+      <w:numFmt w:val="lowerLetter"/>
+      <w:lvlText w:val="%5."/>
+      <w:lvlJc w:val="left"/>
+      <w:pPr>
+        <w:ind w:left="3600" w:hanging="360"/>
+      </w:pPr>
+    </w:lvl>
+    <w:lvl w:ilvl="5" w:tplc="0407001B" w:tentative="1">
+      <w:start w:val="1"/>
+      <w:numFmt w:val="lowerRoman"/>
+      <w:lvlText w:val="%6."/>
+      <w:lvlJc w:val="right"/>
+      <w:pPr>
+        <w:ind w:left="4320" w:hanging="180"/>
+      </w:pPr>
+    </w:lvl>
+    <w:lvl w:ilvl="6" w:tplc="0407000F" w:tentative="1">
+      <w:start w:val="1"/>
+      <w:numFmt w:val="decimal"/>
+      <w:lvlText w:val="%7."/>
+      <w:lvlJc w:val="left"/>
+      <w:pPr>
+        <w:ind w:left="5040" w:hanging="360"/>
+      </w:pPr>
+    </w:lvl>
+    <w:lvl w:ilvl="7" w:tplc="04070019" w:tentative="1">
+      <w:start w:val="1"/>
+      <w:numFmt w:val="lowerLetter"/>
+      <w:lvlText w:val="%8."/>
+      <w:lvlJc w:val="left"/>
+      <w:pPr>
+        <w:ind w:left="5760" w:hanging="360"/>
+      </w:pPr>
+    </w:lvl>
+    <w:lvl w:ilvl="8" w:tplc="0407001B" w:tentative="1">
+      <w:start w:val="1"/>
+      <w:numFmt w:val="lowerRoman"/>
+      <w:lvlText w:val="%9."/>
+      <w:lvlJc w:val="right"/>
+      <w:pPr>
+        <w:ind w:left="6480" w:hanging="180"/>
+      </w:pPr>
+    </w:lvl>
+  </w:abstractNum>
+  <w:abstractNum w:abstractNumId="13" w15:restartNumberingAfterBreak="0">
+    <w:nsid w:val="653332DA"/>
+    <w:multiLevelType w:val="hybridMultilevel"/>
+    <w:tmpl w:val="404027FC"/>
+    <w:lvl w:ilvl="0" w:tplc="0407000F">
+      <w:start w:val="1"/>
+      <w:numFmt w:val="decimal"/>
+      <w:lvlText w:val="%1."/>
+      <w:lvlJc w:val="left"/>
+      <w:pPr>
+        <w:ind w:left="840" w:hanging="360"/>
+      </w:pPr>
+    </w:lvl>
+    <w:lvl w:ilvl="1" w:tplc="04070019" w:tentative="1">
+      <w:start w:val="1"/>
+      <w:numFmt w:val="lowerLetter"/>
+      <w:lvlText w:val="%2."/>
+      <w:lvlJc w:val="left"/>
+      <w:pPr>
+        <w:ind w:left="1560" w:hanging="360"/>
+      </w:pPr>
+    </w:lvl>
+    <w:lvl w:ilvl="2" w:tplc="0407001B" w:tentative="1">
+      <w:start w:val="1"/>
+      <w:numFmt w:val="lowerRoman"/>
+      <w:lvlText w:val="%3."/>
+      <w:lvlJc w:val="right"/>
+      <w:pPr>
+        <w:ind w:left="2280" w:hanging="180"/>
+      </w:pPr>
+    </w:lvl>
+    <w:lvl w:ilvl="3" w:tplc="0407000F" w:tentative="1">
+      <w:start w:val="1"/>
+      <w:numFmt w:val="decimal"/>
+      <w:lvlText w:val="%4."/>
+      <w:lvlJc w:val="left"/>
+      <w:pPr>
+        <w:ind w:left="3000" w:hanging="360"/>
+      </w:pPr>
+    </w:lvl>
+    <w:lvl w:ilvl="4" w:tplc="04070019" w:tentative="1">
+      <w:start w:val="1"/>
+      <w:numFmt w:val="lowerLetter"/>
+      <w:lvlText w:val="%5."/>
+      <w:lvlJc w:val="left"/>
+      <w:pPr>
+        <w:ind w:left="3720" w:hanging="360"/>
+      </w:pPr>
+    </w:lvl>
+    <w:lvl w:ilvl="5" w:tplc="0407001B" w:tentative="1">
+      <w:start w:val="1"/>
+      <w:numFmt w:val="lowerRoman"/>
+      <w:lvlText w:val="%6."/>
+      <w:lvlJc w:val="right"/>
+      <w:pPr>
+        <w:ind w:left="4440" w:hanging="180"/>
+      </w:pPr>
+    </w:lvl>
+    <w:lvl w:ilvl="6" w:tplc="0407000F" w:tentative="1">
+      <w:start w:val="1"/>
+      <w:numFmt w:val="decimal"/>
+      <w:lvlText w:val="%7."/>
+      <w:lvlJc w:val="left"/>
+      <w:pPr>
+        <w:ind w:left="5160" w:hanging="360"/>
+      </w:pPr>
+    </w:lvl>
+    <w:lvl w:ilvl="7" w:tplc="04070019" w:tentative="1">
+      <w:start w:val="1"/>
+      <w:numFmt w:val="lowerLetter"/>
+      <w:lvlText w:val="%8."/>
+      <w:lvlJc w:val="left"/>
+      <w:pPr>
+        <w:ind w:left="5880" w:hanging="360"/>
+      </w:pPr>
+    </w:lvl>
+    <w:lvl w:ilvl="8" w:tplc="0407001B" w:tentative="1">
+      <w:start w:val="1"/>
+      <w:numFmt w:val="lowerRoman"/>
+      <w:lvlText w:val="%9."/>
+      <w:lvlJc w:val="right"/>
+      <w:pPr>
+        <w:ind w:left="6600" w:hanging="180"/>
+      </w:pPr>
+    </w:lvl>
+  </w:abstractNum>
+  <w:abstractNum w:abstractNumId="14" w15:restartNumberingAfterBreak="0">
+    <w:nsid w:val="66E64F2B"/>
+    <w:multiLevelType w:val="hybridMultilevel"/>
+    <w:tmpl w:val="8D08DDC8"/>
+    <w:lvl w:ilvl="0" w:tplc="FDFC2F9A">
+      <w:start w:val="1"/>
+      <w:numFmt w:val="decimal"/>
+      <w:lvlText w:val="%1."/>
+      <w:lvlJc w:val="left"/>
+      <w:pPr>
+        <w:ind w:left="720" w:hanging="360"/>
+      </w:pPr>
+      <w:rPr>
+        <w:rFonts w:asciiTheme="minorHAnsi" w:eastAsiaTheme="minorHAnsi" w:hAnsiTheme="minorHAnsi" w:cstheme="minorBidi"/>
+      </w:rPr>
+    </w:lvl>
+    <w:lvl w:ilvl="1" w:tplc="04070019" w:tentative="1">
+      <w:start w:val="1"/>
+      <w:numFmt w:val="lowerLetter"/>
+      <w:lvlText w:val="%2."/>
+      <w:lvlJc w:val="left"/>
+      <w:pPr>
+        <w:ind w:left="1440" w:hanging="360"/>
+      </w:pPr>
+    </w:lvl>
+    <w:lvl w:ilvl="2" w:tplc="0407001B" w:tentative="1">
+      <w:start w:val="1"/>
+      <w:numFmt w:val="lowerRoman"/>
+      <w:lvlText w:val="%3."/>
+      <w:lvlJc w:val="right"/>
+      <w:pPr>
+        <w:ind w:left="2160" w:hanging="180"/>
+      </w:pPr>
+    </w:lvl>
+    <w:lvl w:ilvl="3" w:tplc="0407000F" w:tentative="1">
+      <w:start w:val="1"/>
+      <w:numFmt w:val="decimal"/>
+      <w:lvlText w:val="%4."/>
+      <w:lvlJc w:val="left"/>
+      <w:pPr>
+        <w:ind w:left="2880" w:hanging="360"/>
+      </w:pPr>
+    </w:lvl>
+    <w:lvl w:ilvl="4" w:tplc="04070019" w:tentative="1">
+      <w:start w:val="1"/>
+      <w:numFmt w:val="lowerLetter"/>
+      <w:lvlText w:val="%5."/>
+      <w:lvlJc w:val="left"/>
+      <w:pPr>
+        <w:ind w:left="3600" w:hanging="360"/>
+      </w:pPr>
+    </w:lvl>
+    <w:lvl w:ilvl="5" w:tplc="0407001B" w:tentative="1">
+      <w:start w:val="1"/>
+      <w:numFmt w:val="lowerRoman"/>
+      <w:lvlText w:val="%6."/>
+      <w:lvlJc w:val="right"/>
+      <w:pPr>
+        <w:ind w:left="4320" w:hanging="180"/>
+      </w:pPr>
+    </w:lvl>
+    <w:lvl w:ilvl="6" w:tplc="0407000F" w:tentative="1">
+      <w:start w:val="1"/>
+      <w:numFmt w:val="decimal"/>
+      <w:lvlText w:val="%7."/>
+      <w:lvlJc w:val="left"/>
+      <w:pPr>
+        <w:ind w:left="5040" w:hanging="360"/>
+      </w:pPr>
+    </w:lvl>
+    <w:lvl w:ilvl="7" w:tplc="04070019" w:tentative="1">
+      <w:start w:val="1"/>
+      <w:numFmt w:val="lowerLetter"/>
+      <w:lvlText w:val="%8."/>
+      <w:lvlJc w:val="left"/>
+      <w:pPr>
+        <w:ind w:left="5760" w:hanging="360"/>
+      </w:pPr>
+    </w:lvl>
+    <w:lvl w:ilvl="8" w:tplc="0407001B" w:tentative="1">
+      <w:start w:val="1"/>
+      <w:numFmt w:val="lowerRoman"/>
+      <w:lvlText w:val="%9."/>
+      <w:lvlJc w:val="right"/>
+      <w:pPr>
+        <w:ind w:left="6480" w:hanging="180"/>
+      </w:pPr>
+    </w:lvl>
+  </w:abstractNum>
+  <w:abstractNum w:abstractNumId="15" w15:restartNumberingAfterBreak="0">
+    <w:nsid w:val="79853942"/>
+    <w:multiLevelType w:val="hybridMultilevel"/>
+    <w:tmpl w:val="A47A4DC8"/>
+    <w:lvl w:ilvl="0" w:tplc="C66EE20A">
+      <w:start w:val="1"/>
+      <w:numFmt w:val="decimal"/>
+      <w:lvlText w:val="%1."/>
+      <w:lvlJc w:val="left"/>
+      <w:pPr>
+        <w:ind w:left="720" w:hanging="360"/>
+      </w:pPr>
+      <w:rPr>
+        <w:rFonts w:hint="default"/>
+        <w:b w:val="0"/>
+        <w:sz w:val="24"/>
+      </w:rPr>
+    </w:lvl>
+    <w:lvl w:ilvl="1" w:tplc="04070019" w:tentative="1">
+      <w:start w:val="1"/>
+      <w:numFmt w:val="lowerLetter"/>
+      <w:lvlText w:val="%2."/>
+      <w:lvlJc w:val="left"/>
+      <w:pPr>
+        <w:ind w:left="1440" w:hanging="360"/>
+      </w:pPr>
+    </w:lvl>
+    <w:lvl w:ilvl="2" w:tplc="0407001B" w:tentative="1">
+      <w:start w:val="1"/>
+      <w:numFmt w:val="lowerRoman"/>
+      <w:lvlText w:val="%3."/>
+      <w:lvlJc w:val="right"/>
+      <w:pPr>
+        <w:ind w:left="2160" w:hanging="180"/>
+      </w:pPr>
+    </w:lvl>
+    <w:lvl w:ilvl="3" w:tplc="0407000F" w:tentative="1">
+      <w:start w:val="1"/>
+      <w:numFmt w:val="decimal"/>
+      <w:lvlText w:val="%4."/>
+      <w:lvlJc w:val="left"/>
+      <w:pPr>
+        <w:ind w:left="2880" w:hanging="360"/>
+      </w:pPr>
+    </w:lvl>
+    <w:lvl w:ilvl="4" w:tplc="04070019" w:tentative="1">
+      <w:start w:val="1"/>
+      <w:numFmt w:val="lowerLetter"/>
+      <w:lvlText w:val="%5."/>
+      <w:lvlJc w:val="left"/>
+      <w:pPr>
+        <w:ind w:left="3600" w:hanging="360"/>
+      </w:pPr>
+    </w:lvl>
+    <w:lvl w:ilvl="5" w:tplc="0407001B" w:tentative="1">
+      <w:start w:val="1"/>
+      <w:numFmt w:val="lowerRoman"/>
+      <w:lvlText w:val="%6."/>
+      <w:lvlJc w:val="right"/>
+      <w:pPr>
+        <w:ind w:left="4320" w:hanging="180"/>
+      </w:pPr>
+    </w:lvl>
+    <w:lvl w:ilvl="6" w:tplc="0407000F" w:tentative="1">
+      <w:start w:val="1"/>
+      <w:numFmt w:val="decimal"/>
+      <w:lvlText w:val="%7."/>
+      <w:lvlJc w:val="left"/>
+      <w:pPr>
+        <w:ind w:left="5040" w:hanging="360"/>
+      </w:pPr>
+    </w:lvl>
+    <w:lvl w:ilvl="7" w:tplc="04070019" w:tentative="1">
+      <w:start w:val="1"/>
+      <w:numFmt w:val="lowerLetter"/>
+      <w:lvlText w:val="%8."/>
+      <w:lvlJc w:val="left"/>
+      <w:pPr>
+        <w:ind w:left="5760" w:hanging="360"/>
+      </w:pPr>
+    </w:lvl>
+    <w:lvl w:ilvl="8" w:tplc="0407001B" w:tentative="1">
+      <w:start w:val="1"/>
+      <w:numFmt w:val="lowerRoman"/>
+      <w:lvlText w:val="%9."/>
+      <w:lvlJc w:val="right"/>
+      <w:pPr>
+        <w:ind w:left="6480" w:hanging="180"/>
+      </w:pPr>
+    </w:lvl>
+  </w:abstractNum>
+  <w:abstractNum w:abstractNumId="16" w15:restartNumberingAfterBreak="0">
+    <w:nsid w:val="7B815E7D"/>
+    <w:multiLevelType w:val="hybridMultilevel"/>
+    <w:tmpl w:val="5CD82976"/>
+    <w:lvl w:ilvl="0" w:tplc="C66EE20A">
+      <w:start w:val="1"/>
+      <w:numFmt w:val="decimal"/>
+      <w:lvlText w:val="%1."/>
+      <w:lvlJc w:val="left"/>
+      <w:pPr>
+        <w:ind w:left="720" w:hanging="360"/>
+      </w:pPr>
+      <w:rPr>
+        <w:rFonts w:hint="default"/>
+        <w:b w:val="0"/>
+        <w:sz w:val="24"/>
+      </w:rPr>
+    </w:lvl>
+    <w:lvl w:ilvl="1" w:tplc="04070019" w:tentative="1">
+      <w:start w:val="1"/>
+      <w:numFmt w:val="lowerLetter"/>
+      <w:lvlText w:val="%2."/>
+      <w:lvlJc w:val="left"/>
+      <w:pPr>
+        <w:ind w:left="1440" w:hanging="360"/>
+      </w:pPr>
+    </w:lvl>
+    <w:lvl w:ilvl="2" w:tplc="0407001B" w:tentative="1">
+      <w:start w:val="1"/>
+      <w:numFmt w:val="lowerRoman"/>
+      <w:lvlText w:val="%3."/>
+      <w:lvlJc w:val="right"/>
+      <w:pPr>
+        <w:ind w:left="2160" w:hanging="180"/>
+      </w:pPr>
+    </w:lvl>
+    <w:lvl w:ilvl="3" w:tplc="0407000F" w:tentative="1">
+      <w:start w:val="1"/>
+      <w:numFmt w:val="decimal"/>
+      <w:lvlText w:val="%4."/>
+      <w:lvlJc w:val="left"/>
+      <w:pPr>
+        <w:ind w:left="2880" w:hanging="360"/>
+      </w:pPr>
+    </w:lvl>
+    <w:lvl w:ilvl="4" w:tplc="04070019" w:tentative="1">
+      <w:start w:val="1"/>
+      <w:numFmt w:val="lowerLetter"/>
+      <w:lvlText w:val="%5."/>
+      <w:lvlJc w:val="left"/>
+      <w:pPr>
+        <w:ind w:left="3600" w:hanging="360"/>
+      </w:pPr>
+    </w:lvl>
+    <w:lvl w:ilvl="5" w:tplc="0407001B" w:tentative="1">
+      <w:start w:val="1"/>
+      <w:numFmt w:val="lowerRoman"/>
+      <w:lvlText w:val="%6."/>
+      <w:lvlJc w:val="right"/>
+      <w:pPr>
+        <w:ind w:left="4320" w:hanging="180"/>
+      </w:pPr>
+    </w:lvl>
+    <w:lvl w:ilvl="6" w:tplc="0407000F" w:tentative="1">
+      <w:start w:val="1"/>
+      <w:numFmt w:val="decimal"/>
+      <w:lvlText w:val="%7."/>
+      <w:lvlJc w:val="left"/>
+      <w:pPr>
+        <w:ind w:left="5040" w:hanging="360"/>
+      </w:pPr>
+    </w:lvl>
+    <w:lvl w:ilvl="7" w:tplc="04070019" w:tentative="1">
+      <w:start w:val="1"/>
+      <w:numFmt w:val="lowerLetter"/>
+      <w:lvlText w:val="%8."/>
+      <w:lvlJc w:val="left"/>
+      <w:pPr>
+        <w:ind w:left="5760" w:hanging="360"/>
+      </w:pPr>
+    </w:lvl>
+    <w:lvl w:ilvl="8" w:tplc="0407001B" w:tentative="1">
+      <w:start w:val="1"/>
+      <w:numFmt w:val="lowerRoman"/>
+      <w:lvlText w:val="%9."/>
+      <w:lvlJc w:val="right"/>
+      <w:pPr>
+        <w:ind w:left="6480" w:hanging="180"/>
+      </w:pPr>
+    </w:lvl>
+  </w:abstractNum>
   <w:num w:numId="1">
-    <w:abstractNumId w:val="7"/>
+    <w:abstractNumId w:val="9"/>
   </w:num>
   <w:num w:numId="2">
     <w:abstractNumId w:val="1"/>
   </w:num>
   <w:num w:numId="3">
-    <w:abstractNumId w:val="9"/>
+    <w:abstractNumId w:val="11"/>
   </w:num>
   <w:num w:numId="4">
-    <w:abstractNumId w:val="13"/>
+    <w:abstractNumId w:val="16"/>
   </w:num>
   <w:num w:numId="5">
     <w:abstractNumId w:val="3"/>
@@ -3397,34 +3156,43 @@
     <w:abstractNumId w:val="2"/>
   </w:num>
   <w:num w:numId="7">
+    <w:abstractNumId w:val="7"/>
+  </w:num>
+  <w:num w:numId="8">
     <w:abstractNumId w:val="6"/>
   </w:num>
-  <w:num w:numId="8">
+  <w:num w:numId="9">
+    <w:abstractNumId w:val="15"/>
+  </w:num>
+  <w:num w:numId="10">
     <w:abstractNumId w:val="5"/>
   </w:num>
-  <w:num w:numId="9">
-    <w:abstractNumId w:val="12"/>
-  </w:num>
-  <w:num w:numId="10">
-    <w:abstractNumId w:val="4"/>
-  </w:num>
   <w:num w:numId="11">
-    <w:abstractNumId w:val="11"/>
+    <w:abstractNumId w:val="13"/>
   </w:num>
   <w:num w:numId="12">
-    <w:abstractNumId w:val="10"/>
+    <w:abstractNumId w:val="12"/>
   </w:num>
   <w:num w:numId="13">
     <w:abstractNumId w:val="0"/>
   </w:num>
   <w:num w:numId="14">
+    <w:abstractNumId w:val="10"/>
+  </w:num>
+  <w:num w:numId="15">
+    <w:abstractNumId w:val="14"/>
+  </w:num>
+  <w:num w:numId="16">
+    <w:abstractNumId w:val="4"/>
+  </w:num>
+  <w:num w:numId="17">
     <w:abstractNumId w:val="8"/>
   </w:num>
 </w:numbering>
 </file>
 
 <file path=word/styles.xml><?xml version="1.0" encoding="utf-8"?>
-<w:styles xmlns:mc="http://schemas.openxmlformats.org/markup-compatibility/2006" xmlns:r="http://schemas.openxmlformats.org/officeDocument/2006/relationships" xmlns:w="http://schemas.openxmlformats.org/wordprocessingml/2006/main" xmlns:w14="http://schemas.microsoft.com/office/word/2010/wordml" xmlns:w15="http://schemas.microsoft.com/office/word/2012/wordml" xmlns:w16cex="http://schemas.microsoft.com/office/word/2018/wordml/cex" xmlns:w16cid="http://schemas.microsoft.com/office/word/2016/wordml/cid" xmlns:w16="http://schemas.microsoft.com/office/word/2018/wordml" xmlns:w16se="http://schemas.microsoft.com/office/word/2015/wordml/symex" mc:Ignorable="w14 w15 w16se w16cid w16 w16cex">
+<w:styles xmlns:mc="http://schemas.openxmlformats.org/markup-compatibility/2006" xmlns:r="http://schemas.openxmlformats.org/officeDocument/2006/relationships" xmlns:w="http://schemas.openxmlformats.org/wordprocessingml/2006/main" xmlns:w14="http://schemas.microsoft.com/office/word/2010/wordml" xmlns:w15="http://schemas.microsoft.com/office/word/2012/wordml" xmlns:w16cex="http://schemas.microsoft.com/office/word/2018/wordml/cex" xmlns:w16cid="http://schemas.microsoft.com/office/word/2016/wordml/cid" xmlns:w16="http://schemas.microsoft.com/office/word/2018/wordml" xmlns:w16sdtdh="http://schemas.microsoft.com/office/word/2020/wordml/sdtdatahash" xmlns:w16se="http://schemas.microsoft.com/office/word/2015/wordml/symex" mc:Ignorable="w14 w15 w16se w16cid w16 w16cex w16sdtdh">
   <w:docDefaults>
     <w:rPrDefault>
       <w:rPr>

</xml_diff>